<commit_message>
added nutrition to the doc
</commit_message>
<xml_diff>
--- a/asterius-tips.docx
+++ b/asterius-tips.docx
@@ -915,25 +915,7 @@
         <w:rPr>
           <w:lang w:val="en-US"/>
         </w:rPr>
-        <w:t xml:space="preserve">Our body is </w:t>
-      </w:r>
-      <w:r>
-        <w:rPr>
-          <w:lang w:val="en-US"/>
-        </w:rPr>
-        <w:t xml:space="preserve">a </w:t>
-      </w:r>
-      <w:r>
-        <w:rPr>
-          <w:lang w:val="en-US"/>
-        </w:rPr>
-        <w:t>complex machine. This machine can do many things</w:t>
-      </w:r>
-      <w:r>
-        <w:rPr>
-          <w:lang w:val="en-US"/>
-        </w:rPr>
-        <w:t xml:space="preserve"> </w:t>
+        <w:t xml:space="preserve">Our body is a complex machine. This machine can do many things </w:t>
       </w:r>
       <w:r>
         <w:rPr>
@@ -969,13 +951,7 @@
         <w:rPr>
           <w:lang w:val="en-US"/>
         </w:rPr>
-        <w:t>It</w:t>
-      </w:r>
-      <w:r>
-        <w:rPr>
-          <w:lang w:val="en-US"/>
-        </w:rPr>
-        <w:t xml:space="preserve"> is made of many parts that work together in groups. These parts are our muscles.</w:t>
+        <w:t>It is made of many parts that work together in groups. These parts are our muscles.</w:t>
       </w:r>
     </w:p>
     <w:p>
@@ -989,11 +965,6 @@
           <w:lang w:val="en-US"/>
         </w:rPr>
         <w:tab/>
-      </w:r>
-      <w:r>
-        <w:rPr>
-          <w:lang w:val="en-US"/>
-        </w:rPr>
         <w:t xml:space="preserve">Every exercise targets different muscles at different rate. If we bench press, we are using the muscles </w:t>
       </w:r>
       <w:r>
@@ -1243,13 +1214,7 @@
         <w:rPr>
           <w:lang w:val="en-US"/>
         </w:rPr>
-        <w:t xml:space="preserve">Keep in mind that some muscles are bigger than others and </w:t>
-      </w:r>
-      <w:r>
-        <w:rPr>
-          <w:lang w:val="en-US"/>
-        </w:rPr>
-        <w:t xml:space="preserve">need more volume. </w:t>
+        <w:t xml:space="preserve">Keep in mind that some muscles are bigger than others and need more volume. </w:t>
       </w:r>
       <w:r>
         <w:rPr>
@@ -2268,43 +2233,519 @@
           <w:lang w:val="en-US"/>
         </w:rPr>
         <w:tab/>
-        <w:t xml:space="preserve">You have seen that most people in the fitness industry </w:t>
+        <w:t xml:space="preserve">You have seen that </w:t>
+      </w:r>
+      <w:r>
+        <w:rPr>
+          <w:lang w:val="en-US"/>
+        </w:rPr>
+        <w:t>everyone in the</w:t>
+      </w:r>
+      <w:r>
+        <w:rPr>
+          <w:lang w:val="en-US"/>
+        </w:rPr>
+        <w:t xml:space="preserve"> fitness industry </w:t>
+      </w:r>
+      <w:r>
+        <w:rPr>
+          <w:lang w:val="en-US"/>
+        </w:rPr>
+        <w:t>is</w:t>
+      </w:r>
+      <w:r>
+        <w:rPr>
+          <w:lang w:val="en-US"/>
+        </w:rPr>
+        <w:t xml:space="preserve"> trying to sell you supplements. Have you ever wondered why? </w:t>
+      </w:r>
+      <w:r>
+        <w:rPr>
+          <w:lang w:val="en-US"/>
+        </w:rPr>
+        <w:t>P</w:t>
+      </w:r>
+      <w:r>
+        <w:rPr>
+          <w:lang w:val="en-US"/>
+        </w:rPr>
+        <w:t xml:space="preserve">eople want to believe that </w:t>
+      </w:r>
+      <w:r>
+        <w:rPr>
+          <w:lang w:val="en-US"/>
+        </w:rPr>
+        <w:t>taking</w:t>
+      </w:r>
+      <w:r>
+        <w:rPr>
+          <w:lang w:val="en-US"/>
+        </w:rPr>
+        <w:t xml:space="preserve"> a magical pill will solve their problems. Well, that is not the case. There are no shortcuts. If</w:t>
+      </w:r>
+      <w:r>
+        <w:rPr>
+          <w:lang w:val="en-US"/>
+        </w:rPr>
+        <w:t xml:space="preserve"> we want something</w:t>
+      </w:r>
+      <w:r>
+        <w:rPr>
+          <w:lang w:val="en-US"/>
+        </w:rPr>
+        <w:t xml:space="preserve">, it will come to us. But we need to work hard, smart and consistently for it. Most of the substances </w:t>
+      </w:r>
+      <w:r>
+        <w:rPr>
+          <w:lang w:val="en-US"/>
+        </w:rPr>
+        <w:t>in most supplements are not</w:t>
+      </w:r>
+      <w:r>
+        <w:rPr>
+          <w:lang w:val="en-US"/>
+        </w:rPr>
+        <w:t xml:space="preserve"> proven to</w:t>
+      </w:r>
+      <w:r>
+        <w:rPr>
+          <w:lang w:val="en-US"/>
+        </w:rPr>
+        <w:t xml:space="preserve"> have any effects at all. It is simple marketing.</w:t>
+      </w:r>
+    </w:p>
+    <w:p>
+      <w:pPr>
+        <w:rPr>
+          <w:lang w:val="en-US"/>
+        </w:rPr>
+      </w:pPr>
+      <w:r>
+        <w:rPr>
+          <w:lang w:val="en-US"/>
+        </w:rPr>
+        <w:tab/>
+        <w:t xml:space="preserve">Even though the results may not be magical, there are some </w:t>
+      </w:r>
+      <w:r>
+        <w:rPr>
+          <w:lang w:val="en-US"/>
+        </w:rPr>
+        <w:t>supplements</w:t>
+      </w:r>
+      <w:r>
+        <w:rPr>
+          <w:lang w:val="en-US"/>
+        </w:rPr>
+        <w:t xml:space="preserve"> that might be beneficial for your results and your overall health. </w:t>
+      </w:r>
+    </w:p>
+    <w:p>
+      <w:pPr>
+        <w:pStyle w:val="ListParagraph"/>
+        <w:numPr>
+          <w:ilvl w:val="0"/>
+          <w:numId w:val="2"/>
+        </w:numPr>
+        <w:rPr>
+          <w:lang w:val="en-US"/>
+        </w:rPr>
+      </w:pPr>
+      <w:r>
+        <w:rPr>
+          <w:lang w:val="en-US"/>
+        </w:rPr>
+        <w:t>Creatine - 5 gr per day is shown to improve overall strength.</w:t>
+      </w:r>
+    </w:p>
+    <w:p>
+      <w:pPr>
+        <w:pStyle w:val="ListParagraph"/>
+        <w:numPr>
+          <w:ilvl w:val="0"/>
+          <w:numId w:val="2"/>
+        </w:numPr>
+        <w:rPr>
+          <w:lang w:val="en-US"/>
+        </w:rPr>
+      </w:pPr>
+      <w:r>
+        <w:rPr>
+          <w:lang w:val="en-US"/>
+        </w:rPr>
+        <w:t>Omega 3 is form of essential fatty acids. Western diets do not provide enough omega 3. Supplementing with it is beneficial for the health, nervous system and can even help build muscle.</w:t>
+      </w:r>
+    </w:p>
+    <w:p>
+      <w:pPr>
+        <w:pStyle w:val="ListParagraph"/>
+        <w:numPr>
+          <w:ilvl w:val="0"/>
+          <w:numId w:val="2"/>
+        </w:numPr>
+        <w:rPr>
+          <w:lang w:val="en-US"/>
+        </w:rPr>
+      </w:pPr>
+      <w:r>
+        <w:rPr>
+          <w:lang w:val="en-US"/>
+        </w:rPr>
+        <w:t>Magnesium – this mineral is very important for our nervous system and recovery. Western diet might not be able to provide enough magnesium to our bodies.</w:t>
+      </w:r>
+    </w:p>
+    <w:p>
+      <w:pPr>
+        <w:pStyle w:val="ListParagraph"/>
+        <w:numPr>
+          <w:ilvl w:val="0"/>
+          <w:numId w:val="2"/>
+        </w:numPr>
+        <w:rPr>
+          <w:lang w:val="en-US"/>
+        </w:rPr>
+      </w:pPr>
+      <w:r>
+        <w:rPr>
+          <w:lang w:val="en-US"/>
+        </w:rPr>
+        <w:t xml:space="preserve">Caffeine – cup of coffee contains 80-100 mg of caffeine. If you don’t drink coffee you can buy caffeine capsules. 100-200 mg of caffeine before workout </w:t>
+      </w:r>
+      <w:r>
+        <w:rPr>
+          <w:lang w:val="en-US"/>
+        </w:rPr>
+        <w:t>will increases energy, focus and endurance.</w:t>
+      </w:r>
+    </w:p>
+    <w:p>
+      <w:pPr>
+        <w:pStyle w:val="ListParagraph"/>
+        <w:numPr>
+          <w:ilvl w:val="0"/>
+          <w:numId w:val="2"/>
+        </w:numPr>
+        <w:rPr>
+          <w:lang w:val="en-US"/>
+        </w:rPr>
+      </w:pPr>
+      <w:r>
+        <w:rPr>
+          <w:lang w:val="en-US"/>
+        </w:rPr>
+        <w:t xml:space="preserve">Citrulline malate – 6-8 gr of this supplement half an hour before workout improves athletic performance. It increases the blood flow to the muscles, causing metabolic stress. This is also known as “muscle pump”. </w:t>
+      </w:r>
+    </w:p>
+    <w:p>
+      <w:pPr>
+        <w:pStyle w:val="ListParagraph"/>
+        <w:numPr>
+          <w:ilvl w:val="0"/>
+          <w:numId w:val="2"/>
+        </w:numPr>
+        <w:rPr>
+          <w:lang w:val="en-US"/>
+        </w:rPr>
+      </w:pPr>
+      <w:r>
+        <w:rPr>
+          <w:lang w:val="en-US"/>
+        </w:rPr>
+        <w:t>Vitamin D – we make vitamin D when we go out during the sunny days. But in the winter in some countries there is not enough sunlight. That’s why it may be beneficial to supplement vitamin D in the winter.</w:t>
+      </w:r>
+    </w:p>
+    <w:p>
+      <w:pPr>
+        <w:ind w:left="720" w:firstLine="367"/>
+        <w:rPr>
+          <w:lang w:val="en-US"/>
+        </w:rPr>
+      </w:pPr>
+      <w:r>
+        <w:rPr>
+          <w:lang w:val="en-US"/>
+        </w:rPr>
+        <w:t>We recommend you research these supplements yourself. There are tons of great posts and articles about them on Reddit, Quora and other sites.</w:t>
+      </w:r>
+    </w:p>
+    <w:p>
+      <w:pPr>
+        <w:pStyle w:val="Heading1"/>
+        <w:rPr>
+          <w:lang w:val="en-US"/>
+        </w:rPr>
+      </w:pPr>
+    </w:p>
+    <w:p>
+      <w:pPr>
+        <w:pStyle w:val="Heading1"/>
+        <w:rPr>
+          <w:lang w:val="en-US"/>
+        </w:rPr>
+      </w:pPr>
+      <w:r>
+        <w:rPr>
+          <w:lang w:val="en-US"/>
+        </w:rPr>
+        <w:t>Message from us</w:t>
+      </w:r>
+    </w:p>
+    <w:p>
+      <w:pPr>
+        <w:rPr>
+          <w:lang w:val="en-US"/>
+        </w:rPr>
+      </w:pPr>
+      <w:r>
+        <w:rPr>
+          <w:lang w:val="en-US"/>
+        </w:rPr>
+        <w:tab/>
+        <w:t xml:space="preserve">Our nutrition is important not only for our fitness, but for the overall health and wellbeing. It is vast and complex topic that is highly researched. Asterius can calculate the needed macronutrients. But the food provides micronutrients too – vitamins and minerals.  </w:t>
+      </w:r>
+      <w:r>
+        <w:rPr>
+          <w:lang w:val="en-US"/>
+        </w:rPr>
+        <w:t>We highly recommend eating whole</w:t>
+      </w:r>
+      <w:r>
+        <w:rPr>
+          <w:lang w:val="en-US"/>
+        </w:rPr>
+        <w:t xml:space="preserve"> foods and</w:t>
+      </w:r>
+      <w:r>
+        <w:rPr>
+          <w:lang w:val="en-US"/>
+        </w:rPr>
+        <w:t xml:space="preserve"> healthy foods </w:t>
+      </w:r>
+      <w:r>
+        <w:rPr>
+          <w:lang w:val="en-US"/>
+        </w:rPr>
+        <w:t xml:space="preserve">– vegetables, fruits, salads, meats, fish, eggs and </w:t>
+      </w:r>
+      <w:r>
+        <w:rPr>
+          <w:lang w:val="en-US"/>
+        </w:rPr>
+        <w:t>dairy</w:t>
+      </w:r>
+      <w:r>
+        <w:rPr>
+          <w:lang w:val="en-US"/>
+        </w:rPr>
+        <w:t>.</w:t>
+      </w:r>
+    </w:p>
+    <w:p>
+      <w:pPr>
+        <w:rPr>
+          <w:lang w:val="en-US"/>
+        </w:rPr>
+      </w:pPr>
+      <w:r>
+        <w:rPr>
+          <w:lang w:val="en-US"/>
+        </w:rPr>
+        <w:tab/>
+        <w:t>Processed sugars, simple carbohydrates (bread, pasta, cookies, juices, soda) and fast food are bad for your body. Try to avoid them as much as possible. We know that eating these foods is very addictive. This is because they raise the levels of dopamine in the brain just like some drugs do. But if we stick to better quality food for a while, our body will adapt to it and the cravings will stop.</w:t>
+      </w:r>
+    </w:p>
+    <w:p>
+      <w:pPr>
+        <w:rPr>
+          <w:lang w:val="en-US"/>
+        </w:rPr>
+      </w:pPr>
+      <w:r>
+        <w:rPr>
+          <w:lang w:val="en-US"/>
+        </w:rPr>
+        <w:tab/>
+        <w:t>Our nutrition is complex topic. Every person is different with different genes and metabolism. We cannot cover every aspect. But our experience has shown us that having rough calories and macronutrient guidance is very beneficial. Combining it with eating high quality whole foods and supplements can do wonders!</w:t>
+      </w:r>
+    </w:p>
+    <w:p>
+      <w:pPr>
+        <w:rPr>
+          <w:lang w:val="en-US"/>
+        </w:rPr>
+      </w:pPr>
+      <w:r>
+        <w:rPr>
+          <w:lang w:val="en-US"/>
+        </w:rPr>
+        <w:tab/>
+        <w:t>There are many types of diets out there. Ketogenic, paleo, vegan and others are examples. There are techniques for fat loss and appetite suppression like intermittent fasting. These are topics that we may cover in the future with new features of the Asterius app. For now, we recommend you do your research and try what works for you and what does not. Fueling our bodies with good food is important for our physique, our brains and for being healthy and awesome!</w:t>
+      </w:r>
+    </w:p>
+    <w:p>
+      <w:pPr>
+        <w:rPr>
+          <w:lang w:val="en-US"/>
+        </w:rPr>
+      </w:pPr>
+      <w:r>
+        <w:rPr>
+          <w:lang w:val="en-US"/>
+        </w:rPr>
+        <w:tab/>
+        <w:t xml:space="preserve"> </w:t>
+      </w:r>
+    </w:p>
+    <w:p>
+      <w:pPr>
+        <w:rPr>
+          <w:lang w:val="en-US"/>
+        </w:rPr>
+      </w:pPr>
+      <w:r>
+        <w:rPr>
+          <w:lang w:val="en-US"/>
+        </w:rPr>
+        <w:tab/>
+        <w:t xml:space="preserve"> </w:t>
+      </w:r>
+    </w:p>
+    <w:p>
+      <w:pPr>
+        <w:rPr>
+          <w:lang w:val="en-US"/>
+        </w:rPr>
+      </w:pPr>
+    </w:p>
+    <w:p>
+      <w:pPr>
+        <w:pStyle w:val="HTMLPreformatted"/>
+        <w:rPr>
+          <w:color w:val="000000"/>
+        </w:rPr>
+      </w:pPr>
+      <w:r>
+        <w:rPr>
+          <w:color w:val="000000"/>
+        </w:rPr>
+        <w:t>Phillips SM, Van Loon LJ. Dietary protein for athletes: from requirements to</w:t>
+      </w:r>
+      <w:r>
+        <w:rPr>
+          <w:color w:val="000000"/>
+        </w:rPr>
+        <w:t xml:space="preserve"> </w:t>
+      </w:r>
+      <w:r>
+        <w:rPr>
+          <w:color w:val="000000"/>
+        </w:rPr>
+        <w:t>optimum adaptation. J Sports Sci. 2011</w:t>
+      </w:r>
+    </w:p>
+    <w:p>
+      <w:pPr>
+        <w:pStyle w:val="HTMLPreformatted"/>
+        <w:rPr>
+          <w:color w:val="000000"/>
+        </w:rPr>
+      </w:pPr>
+    </w:p>
+    <w:p>
+      <w:pPr>
+        <w:pStyle w:val="HTMLPreformatted"/>
+        <w:rPr>
+          <w:color w:val="000000"/>
+        </w:rPr>
+      </w:pPr>
+      <w:r>
+        <w:rPr>
+          <w:color w:val="000000"/>
+        </w:rPr>
+        <w:t xml:space="preserve">Helms ER, Aragon AA, </w:t>
+      </w:r>
+      <w:proofErr w:type="spellStart"/>
+      <w:r>
+        <w:rPr>
+          <w:color w:val="000000"/>
+        </w:rPr>
+        <w:t>Fitschen</w:t>
+      </w:r>
+      <w:proofErr w:type="spellEnd"/>
+      <w:r>
+        <w:rPr>
+          <w:color w:val="000000"/>
+        </w:rPr>
+        <w:t xml:space="preserve"> PJ. Evidence-based recommendations for natural</w:t>
+      </w:r>
+      <w:r>
+        <w:rPr>
+          <w:color w:val="000000"/>
+        </w:rPr>
+        <w:t xml:space="preserve"> </w:t>
+      </w:r>
+      <w:r>
+        <w:rPr>
+          <w:color w:val="000000"/>
+        </w:rPr>
+        <w:t xml:space="preserve">bodybuilding contest preparation: nutrition and </w:t>
       </w:r>
       <w:bookmarkStart w:id="0" w:name="_GoBack"/>
       <w:bookmarkEnd w:id="0"/>
       <w:r>
         <w:rPr>
-          <w:lang w:val="en-US"/>
-        </w:rPr>
-        <w:t xml:space="preserve">are trying to sell you supplements. Have you ever wondered why? Most people want to believe that solving a magical pill will solve their problems. Well, that is not the case. There are no shortcuts. If we want something hard enough, it will come to us. But we need to work hard, smart and consistently for it. Most of the substances </w:t>
-      </w:r>
-      <w:r>
-        <w:rPr>
-          <w:lang w:val="en-US"/>
-        </w:rPr>
-        <w:t>in most supplements are proven to not have any effects at all. It is simple marketing.</w:t>
-      </w:r>
-    </w:p>
-    <w:p>
-      <w:pPr>
-        <w:rPr>
-          <w:lang w:val="en-US"/>
-        </w:rPr>
-      </w:pPr>
-      <w:r>
-        <w:rPr>
-          <w:lang w:val="en-US"/>
-        </w:rPr>
-        <w:tab/>
-        <w:t xml:space="preserve">Even though the results may not be magical, there are some things that might be beneficial for your results and your overall health. </w:t>
-      </w:r>
-    </w:p>
-    <w:p>
-      <w:pPr>
-        <w:rPr>
-          <w:lang w:val="en-US"/>
-        </w:rPr>
-      </w:pPr>
+          <w:color w:val="000000"/>
+        </w:rPr>
+        <w:t xml:space="preserve">supplementation. J </w:t>
+      </w:r>
+      <w:proofErr w:type="spellStart"/>
+      <w:r>
+        <w:rPr>
+          <w:color w:val="000000"/>
+        </w:rPr>
+        <w:t>Int</w:t>
+      </w:r>
+      <w:proofErr w:type="spellEnd"/>
+      <w:r>
+        <w:rPr>
+          <w:color w:val="000000"/>
+        </w:rPr>
+        <w:t xml:space="preserve"> </w:t>
+      </w:r>
+      <w:proofErr w:type="spellStart"/>
+      <w:r>
+        <w:rPr>
+          <w:color w:val="000000"/>
+        </w:rPr>
+        <w:t>Soc</w:t>
+      </w:r>
+      <w:proofErr w:type="spellEnd"/>
+      <w:r>
+        <w:rPr>
+          <w:color w:val="000000"/>
+        </w:rPr>
+        <w:t xml:space="preserve"> Sports</w:t>
+      </w:r>
+      <w:r>
+        <w:rPr>
+          <w:color w:val="000000"/>
+        </w:rPr>
+        <w:t xml:space="preserve"> </w:t>
+      </w:r>
+      <w:proofErr w:type="spellStart"/>
+      <w:r>
+        <w:rPr>
+          <w:color w:val="000000"/>
+        </w:rPr>
+        <w:t>Nutr</w:t>
+      </w:r>
+      <w:proofErr w:type="spellEnd"/>
+      <w:r>
+        <w:rPr>
+          <w:color w:val="000000"/>
+        </w:rPr>
+        <w:t>. 2014 May 12</w:t>
+      </w:r>
     </w:p>
     <w:p>
       <w:pPr>
@@ -2313,118 +2754,184 @@
           <w:color w:val="000000"/>
         </w:rPr>
       </w:pPr>
-      <w:r>
-        <w:rPr>
-          <w:color w:val="000000"/>
-        </w:rPr>
-        <w:t>Phillips SM, Van Loon LJ. Dietary protein for athletes: from requirements to</w:t>
-      </w:r>
-    </w:p>
-    <w:p>
-      <w:pPr>
-        <w:pStyle w:val="HTMLPreformatted"/>
-        <w:rPr>
-          <w:color w:val="000000"/>
-        </w:rPr>
-      </w:pPr>
-      <w:r>
-        <w:rPr>
-          <w:color w:val="000000"/>
-        </w:rPr>
-        <w:t>optimum adaptation. J Sports Sci. 2011</w:t>
-      </w:r>
-    </w:p>
-    <w:p>
-      <w:pPr>
-        <w:pStyle w:val="HTMLPreformatted"/>
-        <w:rPr>
-          <w:color w:val="000000"/>
-        </w:rPr>
-      </w:pPr>
-      <w:r>
-        <w:rPr>
-          <w:color w:val="000000"/>
-        </w:rPr>
-        <w:t xml:space="preserve">Helms ER, Aragon AA, </w:t>
-      </w:r>
+    </w:p>
+    <w:p>
+      <w:pPr>
+        <w:tabs>
+          <w:tab w:val="left" w:pos="916"/>
+          <w:tab w:val="left" w:pos="1832"/>
+          <w:tab w:val="left" w:pos="2748"/>
+          <w:tab w:val="left" w:pos="3664"/>
+          <w:tab w:val="left" w:pos="4580"/>
+          <w:tab w:val="left" w:pos="5496"/>
+          <w:tab w:val="left" w:pos="6412"/>
+          <w:tab w:val="left" w:pos="7328"/>
+          <w:tab w:val="left" w:pos="8244"/>
+          <w:tab w:val="left" w:pos="9160"/>
+          <w:tab w:val="left" w:pos="10076"/>
+          <w:tab w:val="left" w:pos="10992"/>
+          <w:tab w:val="left" w:pos="11908"/>
+          <w:tab w:val="left" w:pos="12824"/>
+          <w:tab w:val="left" w:pos="13740"/>
+          <w:tab w:val="left" w:pos="14656"/>
+        </w:tabs>
+        <w:spacing w:after="0" w:line="240" w:lineRule="auto"/>
+        <w:jc w:val="left"/>
+        <w:rPr>
+          <w:rFonts w:ascii="Courier New" w:eastAsia="Times New Roman" w:hAnsi="Courier New" w:cs="Courier New"/>
+          <w:color w:val="000000"/>
+          <w:sz w:val="20"/>
+          <w:szCs w:val="20"/>
+          <w:lang w:val="en-US"/>
+        </w:rPr>
+      </w:pPr>
       <w:proofErr w:type="spellStart"/>
       <w:r>
         <w:rPr>
-          <w:color w:val="000000"/>
-        </w:rPr>
-        <w:t>Fitschen</w:t>
+          <w:rFonts w:ascii="Courier New" w:eastAsia="Times New Roman" w:hAnsi="Courier New" w:cs="Courier New"/>
+          <w:color w:val="000000"/>
+          <w:sz w:val="20"/>
+          <w:szCs w:val="20"/>
+          <w:lang w:val="en-US"/>
+        </w:rPr>
+        <w:t>Alshahrani</w:t>
       </w:r>
       <w:proofErr w:type="spellEnd"/>
       <w:r>
         <w:rPr>
-          <w:color w:val="000000"/>
-        </w:rPr>
-        <w:t xml:space="preserve"> PJ. Evidence-based recommendations for natural</w:t>
-      </w:r>
-    </w:p>
-    <w:p>
-      <w:pPr>
-        <w:pStyle w:val="HTMLPreformatted"/>
-        <w:rPr>
-          <w:color w:val="000000"/>
-        </w:rPr>
-      </w:pPr>
-      <w:r>
-        <w:rPr>
-          <w:color w:val="000000"/>
-        </w:rPr>
-        <w:t xml:space="preserve">bodybuilding contest preparation: nutrition and supplementation. J </w:t>
+          <w:rFonts w:ascii="Courier New" w:eastAsia="Times New Roman" w:hAnsi="Courier New" w:cs="Courier New"/>
+          <w:color w:val="000000"/>
+          <w:sz w:val="20"/>
+          <w:szCs w:val="20"/>
+          <w:lang w:val="en-US"/>
+        </w:rPr>
+        <w:t xml:space="preserve"> F, </w:t>
       </w:r>
       <w:proofErr w:type="spellStart"/>
       <w:r>
         <w:rPr>
-          <w:color w:val="000000"/>
-        </w:rPr>
-        <w:t>Int</w:t>
+          <w:rFonts w:ascii="Courier New" w:eastAsia="Times New Roman" w:hAnsi="Courier New" w:cs="Courier New"/>
+          <w:color w:val="000000"/>
+          <w:sz w:val="20"/>
+          <w:szCs w:val="20"/>
+          <w:lang w:val="en-US"/>
+        </w:rPr>
+        <w:t>Aljohani</w:t>
       </w:r>
       <w:proofErr w:type="spellEnd"/>
       <w:r>
         <w:rPr>
-          <w:color w:val="000000"/>
-        </w:rPr>
-        <w:t xml:space="preserve"> </w:t>
-      </w:r>
-      <w:proofErr w:type="spellStart"/>
-      <w:r>
-        <w:rPr>
-          <w:color w:val="000000"/>
-        </w:rPr>
-        <w:t>Soc</w:t>
-      </w:r>
-      <w:proofErr w:type="spellEnd"/>
-      <w:r>
-        <w:rPr>
-          <w:color w:val="000000"/>
-        </w:rPr>
-        <w:t xml:space="preserve"> Sports</w:t>
-      </w:r>
-    </w:p>
-    <w:p>
-      <w:pPr>
-        <w:pStyle w:val="HTMLPreformatted"/>
-        <w:rPr>
-          <w:color w:val="000000"/>
-        </w:rPr>
-      </w:pPr>
-      <w:proofErr w:type="spellStart"/>
-      <w:r>
-        <w:rPr>
-          <w:color w:val="000000"/>
-        </w:rPr>
-        <w:t>Nutr</w:t>
-      </w:r>
-      <w:proofErr w:type="spellEnd"/>
-      <w:r>
-        <w:rPr>
-          <w:color w:val="000000"/>
-        </w:rPr>
-        <w:t>. 2014 May 12</w:t>
-      </w:r>
+          <w:rFonts w:ascii="Courier New" w:eastAsia="Times New Roman" w:hAnsi="Courier New" w:cs="Courier New"/>
+          <w:color w:val="000000"/>
+          <w:sz w:val="20"/>
+          <w:szCs w:val="20"/>
+          <w:lang w:val="en-US"/>
+        </w:rPr>
+        <w:t xml:space="preserve"> N. Vitamin D: deficiency, sufficiency and toxicity.</w:t>
+      </w:r>
+    </w:p>
+    <w:p>
+      <w:pPr>
+        <w:tabs>
+          <w:tab w:val="left" w:pos="916"/>
+          <w:tab w:val="left" w:pos="1832"/>
+          <w:tab w:val="left" w:pos="2748"/>
+          <w:tab w:val="left" w:pos="3664"/>
+          <w:tab w:val="left" w:pos="4580"/>
+          <w:tab w:val="left" w:pos="5496"/>
+          <w:tab w:val="left" w:pos="6412"/>
+          <w:tab w:val="left" w:pos="7328"/>
+          <w:tab w:val="left" w:pos="8244"/>
+          <w:tab w:val="left" w:pos="9160"/>
+          <w:tab w:val="left" w:pos="10076"/>
+          <w:tab w:val="left" w:pos="10992"/>
+          <w:tab w:val="left" w:pos="11908"/>
+          <w:tab w:val="left" w:pos="12824"/>
+          <w:tab w:val="left" w:pos="13740"/>
+          <w:tab w:val="left" w:pos="14656"/>
+        </w:tabs>
+        <w:spacing w:after="0" w:line="240" w:lineRule="auto"/>
+        <w:jc w:val="left"/>
+        <w:rPr>
+          <w:rFonts w:ascii="Courier New" w:eastAsia="Times New Roman" w:hAnsi="Courier New" w:cs="Courier New"/>
+          <w:color w:val="000000"/>
+          <w:sz w:val="20"/>
+          <w:szCs w:val="20"/>
+          <w:lang w:val="en-US"/>
+        </w:rPr>
+      </w:pPr>
+      <w:r>
+        <w:rPr>
+          <w:rFonts w:ascii="Courier New" w:eastAsia="Times New Roman" w:hAnsi="Courier New" w:cs="Courier New"/>
+          <w:color w:val="000000"/>
+          <w:sz w:val="20"/>
+          <w:szCs w:val="20"/>
+          <w:lang w:val="en-US"/>
+        </w:rPr>
+        <w:t>Nutrients. 2013 Sep 13</w:t>
+      </w:r>
+    </w:p>
+    <w:p>
+      <w:pPr>
+        <w:tabs>
+          <w:tab w:val="left" w:pos="916"/>
+          <w:tab w:val="left" w:pos="1832"/>
+          <w:tab w:val="left" w:pos="2748"/>
+          <w:tab w:val="left" w:pos="3664"/>
+          <w:tab w:val="left" w:pos="4580"/>
+          <w:tab w:val="left" w:pos="5496"/>
+          <w:tab w:val="left" w:pos="6412"/>
+          <w:tab w:val="left" w:pos="7328"/>
+          <w:tab w:val="left" w:pos="8244"/>
+          <w:tab w:val="left" w:pos="9160"/>
+          <w:tab w:val="left" w:pos="10076"/>
+          <w:tab w:val="left" w:pos="10992"/>
+          <w:tab w:val="left" w:pos="11908"/>
+          <w:tab w:val="left" w:pos="12824"/>
+          <w:tab w:val="left" w:pos="13740"/>
+          <w:tab w:val="left" w:pos="14656"/>
+        </w:tabs>
+        <w:spacing w:after="0" w:line="240" w:lineRule="auto"/>
+        <w:jc w:val="left"/>
+        <w:rPr>
+          <w:rFonts w:ascii="Courier New" w:eastAsia="Times New Roman" w:hAnsi="Courier New" w:cs="Courier New"/>
+          <w:color w:val="000000"/>
+          <w:sz w:val="20"/>
+          <w:szCs w:val="20"/>
+          <w:lang w:val="en-US"/>
+        </w:rPr>
+      </w:pPr>
+    </w:p>
+    <w:p>
+      <w:pPr>
+        <w:tabs>
+          <w:tab w:val="left" w:pos="916"/>
+          <w:tab w:val="left" w:pos="1832"/>
+          <w:tab w:val="left" w:pos="2748"/>
+          <w:tab w:val="left" w:pos="3664"/>
+          <w:tab w:val="left" w:pos="4580"/>
+          <w:tab w:val="left" w:pos="5496"/>
+          <w:tab w:val="left" w:pos="6412"/>
+          <w:tab w:val="left" w:pos="7328"/>
+          <w:tab w:val="left" w:pos="8244"/>
+          <w:tab w:val="left" w:pos="9160"/>
+          <w:tab w:val="left" w:pos="10076"/>
+          <w:tab w:val="left" w:pos="10992"/>
+          <w:tab w:val="left" w:pos="11908"/>
+          <w:tab w:val="left" w:pos="12824"/>
+          <w:tab w:val="left" w:pos="13740"/>
+          <w:tab w:val="left" w:pos="14656"/>
+        </w:tabs>
+        <w:spacing w:after="0" w:line="240" w:lineRule="auto"/>
+        <w:jc w:val="left"/>
+        <w:rPr>
+          <w:rFonts w:ascii="Courier New" w:eastAsia="Times New Roman" w:hAnsi="Courier New" w:cs="Courier New"/>
+          <w:color w:val="000000"/>
+          <w:sz w:val="20"/>
+          <w:szCs w:val="20"/>
+          <w:lang w:val="en-US"/>
+        </w:rPr>
+      </w:pPr>
     </w:p>
     <w:p>
       <w:pPr>
@@ -2432,7 +2939,7 @@
         <w:shd w:val="clear" w:color="auto" w:fill="212121"/>
         <w:rPr>
           <w:rFonts w:ascii="Source Code Pro" w:hAnsi="Source Code Pro"/>
-          <w:color w:val="EEFFFF"/>
+          <w:color w:val="C3E88D"/>
         </w:rPr>
       </w:pPr>
       <w:r>
@@ -2440,6 +2947,7 @@
           <w:rFonts w:ascii="Source Code Pro" w:hAnsi="Source Code Pro"/>
           <w:color w:val="C3E88D"/>
         </w:rPr>
+        <w:lastRenderedPageBreak/>
         <w:t>Stewart TM, Williamson DA, White MA. Rigid vs. flexible dieting: association</w:t>
       </w:r>
       <w:r>
@@ -2466,6 +2974,637 @@
         </w:rPr>
         <w:t xml:space="preserve"> women. Appetite. 2002 Feb</w:t>
       </w:r>
+    </w:p>
+    <w:p>
+      <w:pPr>
+        <w:ind w:firstLine="720"/>
+        <w:rPr>
+          <w:lang w:val="en-US"/>
+        </w:rPr>
+      </w:pPr>
+    </w:p>
+    <w:p>
+      <w:pPr>
+        <w:tabs>
+          <w:tab w:val="left" w:pos="916"/>
+          <w:tab w:val="left" w:pos="1832"/>
+          <w:tab w:val="left" w:pos="2748"/>
+          <w:tab w:val="left" w:pos="3664"/>
+          <w:tab w:val="left" w:pos="4580"/>
+          <w:tab w:val="left" w:pos="5496"/>
+          <w:tab w:val="left" w:pos="6412"/>
+          <w:tab w:val="left" w:pos="7328"/>
+          <w:tab w:val="left" w:pos="8244"/>
+          <w:tab w:val="left" w:pos="9160"/>
+          <w:tab w:val="left" w:pos="10076"/>
+          <w:tab w:val="left" w:pos="10992"/>
+          <w:tab w:val="left" w:pos="11908"/>
+          <w:tab w:val="left" w:pos="12824"/>
+          <w:tab w:val="left" w:pos="13740"/>
+          <w:tab w:val="left" w:pos="14656"/>
+        </w:tabs>
+        <w:spacing w:after="0" w:line="240" w:lineRule="auto"/>
+        <w:jc w:val="left"/>
+        <w:rPr>
+          <w:rFonts w:ascii="Courier New" w:eastAsia="Times New Roman" w:hAnsi="Courier New" w:cs="Courier New"/>
+          <w:color w:val="000000"/>
+          <w:sz w:val="20"/>
+          <w:szCs w:val="20"/>
+          <w:lang w:val="en-US"/>
+        </w:rPr>
+      </w:pPr>
+      <w:r>
+        <w:rPr>
+          <w:rFonts w:ascii="Courier New" w:eastAsia="Times New Roman" w:hAnsi="Courier New" w:cs="Courier New"/>
+          <w:color w:val="000000"/>
+          <w:sz w:val="20"/>
+          <w:szCs w:val="20"/>
+          <w:lang w:val="en-US"/>
+        </w:rPr>
+        <w:t>Pérez-</w:t>
+      </w:r>
+      <w:proofErr w:type="spellStart"/>
+      <w:r>
+        <w:rPr>
+          <w:rFonts w:ascii="Courier New" w:eastAsia="Times New Roman" w:hAnsi="Courier New" w:cs="Courier New"/>
+          <w:color w:val="000000"/>
+          <w:sz w:val="20"/>
+          <w:szCs w:val="20"/>
+          <w:lang w:val="en-US"/>
+        </w:rPr>
+        <w:t>Guisado</w:t>
+      </w:r>
+      <w:proofErr w:type="spellEnd"/>
+      <w:r>
+        <w:rPr>
+          <w:rFonts w:ascii="Courier New" w:eastAsia="Times New Roman" w:hAnsi="Courier New" w:cs="Courier New"/>
+          <w:color w:val="000000"/>
+          <w:sz w:val="20"/>
+          <w:szCs w:val="20"/>
+          <w:lang w:val="en-US"/>
+        </w:rPr>
+        <w:t xml:space="preserve"> J, </w:t>
+      </w:r>
+      <w:proofErr w:type="spellStart"/>
+      <w:r>
+        <w:rPr>
+          <w:rFonts w:ascii="Courier New" w:eastAsia="Times New Roman" w:hAnsi="Courier New" w:cs="Courier New"/>
+          <w:color w:val="000000"/>
+          <w:sz w:val="20"/>
+          <w:szCs w:val="20"/>
+          <w:lang w:val="en-US"/>
+        </w:rPr>
+        <w:t>Jakeman</w:t>
+      </w:r>
+      <w:proofErr w:type="spellEnd"/>
+      <w:r>
+        <w:rPr>
+          <w:rFonts w:ascii="Courier New" w:eastAsia="Times New Roman" w:hAnsi="Courier New" w:cs="Courier New"/>
+          <w:color w:val="000000"/>
+          <w:sz w:val="20"/>
+          <w:szCs w:val="20"/>
+          <w:lang w:val="en-US"/>
+        </w:rPr>
+        <w:t xml:space="preserve"> PM. Citrulline malate enhances athletic anaerobic</w:t>
+      </w:r>
+    </w:p>
+    <w:p>
+      <w:pPr>
+        <w:tabs>
+          <w:tab w:val="left" w:pos="916"/>
+          <w:tab w:val="left" w:pos="1832"/>
+          <w:tab w:val="left" w:pos="2748"/>
+          <w:tab w:val="left" w:pos="3664"/>
+          <w:tab w:val="left" w:pos="4580"/>
+          <w:tab w:val="left" w:pos="5496"/>
+          <w:tab w:val="left" w:pos="6412"/>
+          <w:tab w:val="left" w:pos="7328"/>
+          <w:tab w:val="left" w:pos="8244"/>
+          <w:tab w:val="left" w:pos="9160"/>
+          <w:tab w:val="left" w:pos="10076"/>
+          <w:tab w:val="left" w:pos="10992"/>
+          <w:tab w:val="left" w:pos="11908"/>
+          <w:tab w:val="left" w:pos="12824"/>
+          <w:tab w:val="left" w:pos="13740"/>
+          <w:tab w:val="left" w:pos="14656"/>
+        </w:tabs>
+        <w:spacing w:after="0" w:line="240" w:lineRule="auto"/>
+        <w:jc w:val="left"/>
+        <w:rPr>
+          <w:rFonts w:ascii="Courier New" w:eastAsia="Times New Roman" w:hAnsi="Courier New" w:cs="Courier New"/>
+          <w:color w:val="000000"/>
+          <w:sz w:val="20"/>
+          <w:szCs w:val="20"/>
+          <w:lang w:val="en-US"/>
+        </w:rPr>
+      </w:pPr>
+      <w:r>
+        <w:rPr>
+          <w:rFonts w:ascii="Courier New" w:eastAsia="Times New Roman" w:hAnsi="Courier New" w:cs="Courier New"/>
+          <w:color w:val="000000"/>
+          <w:sz w:val="20"/>
+          <w:szCs w:val="20"/>
+          <w:lang w:val="en-US"/>
+        </w:rPr>
+        <w:t>performance and relieves muscle soreness. J Strength Cond Res. 2010</w:t>
+      </w:r>
+    </w:p>
+    <w:p>
+      <w:pPr>
+        <w:tabs>
+          <w:tab w:val="left" w:pos="916"/>
+          <w:tab w:val="left" w:pos="1832"/>
+          <w:tab w:val="left" w:pos="2748"/>
+          <w:tab w:val="left" w:pos="3664"/>
+          <w:tab w:val="left" w:pos="4580"/>
+          <w:tab w:val="left" w:pos="5496"/>
+          <w:tab w:val="left" w:pos="6412"/>
+          <w:tab w:val="left" w:pos="7328"/>
+          <w:tab w:val="left" w:pos="8244"/>
+          <w:tab w:val="left" w:pos="9160"/>
+          <w:tab w:val="left" w:pos="10076"/>
+          <w:tab w:val="left" w:pos="10992"/>
+          <w:tab w:val="left" w:pos="11908"/>
+          <w:tab w:val="left" w:pos="12824"/>
+          <w:tab w:val="left" w:pos="13740"/>
+          <w:tab w:val="left" w:pos="14656"/>
+        </w:tabs>
+        <w:spacing w:after="0" w:line="240" w:lineRule="auto"/>
+        <w:jc w:val="left"/>
+        <w:rPr>
+          <w:rFonts w:ascii="Courier New" w:eastAsia="Times New Roman" w:hAnsi="Courier New" w:cs="Courier New"/>
+          <w:color w:val="000000"/>
+          <w:sz w:val="20"/>
+          <w:szCs w:val="20"/>
+          <w:lang w:val="en-US"/>
+        </w:rPr>
+      </w:pPr>
+      <w:r>
+        <w:rPr>
+          <w:rFonts w:ascii="Courier New" w:eastAsia="Times New Roman" w:hAnsi="Courier New" w:cs="Courier New"/>
+          <w:color w:val="000000"/>
+          <w:sz w:val="20"/>
+          <w:szCs w:val="20"/>
+          <w:lang w:val="en-US"/>
+        </w:rPr>
+        <w:t>May</w:t>
+      </w:r>
+    </w:p>
+    <w:p>
+      <w:pPr>
+        <w:tabs>
+          <w:tab w:val="left" w:pos="916"/>
+          <w:tab w:val="left" w:pos="1832"/>
+          <w:tab w:val="left" w:pos="2748"/>
+          <w:tab w:val="left" w:pos="3664"/>
+          <w:tab w:val="left" w:pos="4580"/>
+          <w:tab w:val="left" w:pos="5496"/>
+          <w:tab w:val="left" w:pos="6412"/>
+          <w:tab w:val="left" w:pos="7328"/>
+          <w:tab w:val="left" w:pos="8244"/>
+          <w:tab w:val="left" w:pos="9160"/>
+          <w:tab w:val="left" w:pos="10076"/>
+          <w:tab w:val="left" w:pos="10992"/>
+          <w:tab w:val="left" w:pos="11908"/>
+          <w:tab w:val="left" w:pos="12824"/>
+          <w:tab w:val="left" w:pos="13740"/>
+          <w:tab w:val="left" w:pos="14656"/>
+        </w:tabs>
+        <w:spacing w:after="0" w:line="240" w:lineRule="auto"/>
+        <w:jc w:val="left"/>
+        <w:rPr>
+          <w:rFonts w:ascii="Courier New" w:eastAsia="Times New Roman" w:hAnsi="Courier New" w:cs="Courier New"/>
+          <w:color w:val="000000"/>
+          <w:sz w:val="20"/>
+          <w:szCs w:val="20"/>
+          <w:lang w:val="en-US"/>
+        </w:rPr>
+      </w:pPr>
+      <w:proofErr w:type="spellStart"/>
+      <w:r>
+        <w:rPr>
+          <w:rFonts w:ascii="Courier New" w:eastAsia="Times New Roman" w:hAnsi="Courier New" w:cs="Courier New"/>
+          <w:color w:val="000000"/>
+          <w:sz w:val="20"/>
+          <w:szCs w:val="20"/>
+          <w:lang w:val="en-US"/>
+        </w:rPr>
+        <w:t>Bemben</w:t>
+      </w:r>
+      <w:proofErr w:type="spellEnd"/>
+      <w:r>
+        <w:rPr>
+          <w:rFonts w:ascii="Courier New" w:eastAsia="Times New Roman" w:hAnsi="Courier New" w:cs="Courier New"/>
+          <w:color w:val="000000"/>
+          <w:sz w:val="20"/>
+          <w:szCs w:val="20"/>
+          <w:lang w:val="en-US"/>
+        </w:rPr>
+        <w:t xml:space="preserve"> MG, Lamont HS. Creatine supplementation and exercise performance:</w:t>
+      </w:r>
+    </w:p>
+    <w:p>
+      <w:pPr>
+        <w:tabs>
+          <w:tab w:val="left" w:pos="916"/>
+          <w:tab w:val="left" w:pos="1832"/>
+          <w:tab w:val="left" w:pos="2748"/>
+          <w:tab w:val="left" w:pos="3664"/>
+          <w:tab w:val="left" w:pos="4580"/>
+          <w:tab w:val="left" w:pos="5496"/>
+          <w:tab w:val="left" w:pos="6412"/>
+          <w:tab w:val="left" w:pos="7328"/>
+          <w:tab w:val="left" w:pos="8244"/>
+          <w:tab w:val="left" w:pos="9160"/>
+          <w:tab w:val="left" w:pos="10076"/>
+          <w:tab w:val="left" w:pos="10992"/>
+          <w:tab w:val="left" w:pos="11908"/>
+          <w:tab w:val="left" w:pos="12824"/>
+          <w:tab w:val="left" w:pos="13740"/>
+          <w:tab w:val="left" w:pos="14656"/>
+        </w:tabs>
+        <w:spacing w:after="0" w:line="240" w:lineRule="auto"/>
+        <w:jc w:val="left"/>
+        <w:rPr>
+          <w:rFonts w:ascii="Courier New" w:eastAsia="Times New Roman" w:hAnsi="Courier New" w:cs="Courier New"/>
+          <w:color w:val="000000"/>
+          <w:sz w:val="20"/>
+          <w:szCs w:val="20"/>
+          <w:lang w:val="en-US"/>
+        </w:rPr>
+      </w:pPr>
+      <w:r>
+        <w:rPr>
+          <w:rFonts w:ascii="Courier New" w:eastAsia="Times New Roman" w:hAnsi="Courier New" w:cs="Courier New"/>
+          <w:color w:val="000000"/>
+          <w:sz w:val="20"/>
+          <w:szCs w:val="20"/>
+          <w:lang w:val="en-US"/>
+        </w:rPr>
+        <w:t>recent findings. Sports Med. 2005</w:t>
+      </w:r>
+    </w:p>
+    <w:p>
+      <w:pPr>
+        <w:tabs>
+          <w:tab w:val="left" w:pos="916"/>
+          <w:tab w:val="left" w:pos="1832"/>
+          <w:tab w:val="left" w:pos="2748"/>
+          <w:tab w:val="left" w:pos="3664"/>
+          <w:tab w:val="left" w:pos="4580"/>
+          <w:tab w:val="left" w:pos="5496"/>
+          <w:tab w:val="left" w:pos="6412"/>
+          <w:tab w:val="left" w:pos="7328"/>
+          <w:tab w:val="left" w:pos="8244"/>
+          <w:tab w:val="left" w:pos="9160"/>
+          <w:tab w:val="left" w:pos="10076"/>
+          <w:tab w:val="left" w:pos="10992"/>
+          <w:tab w:val="left" w:pos="11908"/>
+          <w:tab w:val="left" w:pos="12824"/>
+          <w:tab w:val="left" w:pos="13740"/>
+          <w:tab w:val="left" w:pos="14656"/>
+        </w:tabs>
+        <w:spacing w:after="0" w:line="240" w:lineRule="auto"/>
+        <w:jc w:val="left"/>
+        <w:rPr>
+          <w:rFonts w:ascii="Courier New" w:eastAsia="Times New Roman" w:hAnsi="Courier New" w:cs="Courier New"/>
+          <w:color w:val="000000"/>
+          <w:sz w:val="20"/>
+          <w:szCs w:val="20"/>
+          <w:lang w:val="en-US"/>
+        </w:rPr>
+      </w:pPr>
+    </w:p>
+    <w:p>
+      <w:pPr>
+        <w:tabs>
+          <w:tab w:val="left" w:pos="916"/>
+          <w:tab w:val="left" w:pos="1832"/>
+          <w:tab w:val="left" w:pos="2748"/>
+          <w:tab w:val="left" w:pos="3664"/>
+          <w:tab w:val="left" w:pos="4580"/>
+          <w:tab w:val="left" w:pos="5496"/>
+          <w:tab w:val="left" w:pos="6412"/>
+          <w:tab w:val="left" w:pos="7328"/>
+          <w:tab w:val="left" w:pos="8244"/>
+          <w:tab w:val="left" w:pos="9160"/>
+          <w:tab w:val="left" w:pos="10076"/>
+          <w:tab w:val="left" w:pos="10992"/>
+          <w:tab w:val="left" w:pos="11908"/>
+          <w:tab w:val="left" w:pos="12824"/>
+          <w:tab w:val="left" w:pos="13740"/>
+          <w:tab w:val="left" w:pos="14656"/>
+        </w:tabs>
+        <w:spacing w:after="0" w:line="240" w:lineRule="auto"/>
+        <w:jc w:val="left"/>
+        <w:rPr>
+          <w:rFonts w:ascii="Courier New" w:eastAsia="Times New Roman" w:hAnsi="Courier New" w:cs="Courier New"/>
+          <w:color w:val="000000"/>
+          <w:sz w:val="20"/>
+          <w:szCs w:val="20"/>
+          <w:lang w:val="en-US"/>
+        </w:rPr>
+      </w:pPr>
+    </w:p>
+    <w:p>
+      <w:pPr>
+        <w:tabs>
+          <w:tab w:val="left" w:pos="916"/>
+          <w:tab w:val="left" w:pos="1832"/>
+          <w:tab w:val="left" w:pos="2748"/>
+          <w:tab w:val="left" w:pos="3664"/>
+          <w:tab w:val="left" w:pos="4580"/>
+          <w:tab w:val="left" w:pos="5496"/>
+          <w:tab w:val="left" w:pos="6412"/>
+          <w:tab w:val="left" w:pos="7328"/>
+          <w:tab w:val="left" w:pos="8244"/>
+          <w:tab w:val="left" w:pos="9160"/>
+          <w:tab w:val="left" w:pos="10076"/>
+          <w:tab w:val="left" w:pos="10992"/>
+          <w:tab w:val="left" w:pos="11908"/>
+          <w:tab w:val="left" w:pos="12824"/>
+          <w:tab w:val="left" w:pos="13740"/>
+          <w:tab w:val="left" w:pos="14656"/>
+        </w:tabs>
+        <w:spacing w:after="0" w:line="240" w:lineRule="auto"/>
+        <w:jc w:val="left"/>
+        <w:rPr>
+          <w:rFonts w:ascii="Courier New" w:eastAsia="Times New Roman" w:hAnsi="Courier New" w:cs="Courier New"/>
+          <w:color w:val="000000"/>
+          <w:sz w:val="20"/>
+          <w:szCs w:val="20"/>
+          <w:lang w:val="en-US"/>
+        </w:rPr>
+      </w:pPr>
+      <w:r>
+        <w:rPr>
+          <w:rFonts w:ascii="Courier New" w:eastAsia="Times New Roman" w:hAnsi="Courier New" w:cs="Courier New"/>
+          <w:color w:val="000000"/>
+          <w:sz w:val="20"/>
+          <w:szCs w:val="20"/>
+          <w:lang w:val="en-US"/>
+        </w:rPr>
+        <w:t>Swanson D, Block R, Mousa SA. Omega-3 fatty acids EPA and DHA: health benefits</w:t>
+      </w:r>
+    </w:p>
+    <w:p>
+      <w:pPr>
+        <w:tabs>
+          <w:tab w:val="left" w:pos="916"/>
+          <w:tab w:val="left" w:pos="1832"/>
+          <w:tab w:val="left" w:pos="2748"/>
+          <w:tab w:val="left" w:pos="3664"/>
+          <w:tab w:val="left" w:pos="4580"/>
+          <w:tab w:val="left" w:pos="5496"/>
+          <w:tab w:val="left" w:pos="6412"/>
+          <w:tab w:val="left" w:pos="7328"/>
+          <w:tab w:val="left" w:pos="8244"/>
+          <w:tab w:val="left" w:pos="9160"/>
+          <w:tab w:val="left" w:pos="10076"/>
+          <w:tab w:val="left" w:pos="10992"/>
+          <w:tab w:val="left" w:pos="11908"/>
+          <w:tab w:val="left" w:pos="12824"/>
+          <w:tab w:val="left" w:pos="13740"/>
+          <w:tab w:val="left" w:pos="14656"/>
+        </w:tabs>
+        <w:spacing w:after="0" w:line="240" w:lineRule="auto"/>
+        <w:jc w:val="left"/>
+        <w:rPr>
+          <w:rFonts w:ascii="Courier New" w:eastAsia="Times New Roman" w:hAnsi="Courier New" w:cs="Courier New"/>
+          <w:color w:val="000000"/>
+          <w:sz w:val="20"/>
+          <w:szCs w:val="20"/>
+          <w:lang w:val="en-US"/>
+        </w:rPr>
+      </w:pPr>
+      <w:r>
+        <w:rPr>
+          <w:rFonts w:ascii="Courier New" w:eastAsia="Times New Roman" w:hAnsi="Courier New" w:cs="Courier New"/>
+          <w:color w:val="000000"/>
+          <w:sz w:val="20"/>
+          <w:szCs w:val="20"/>
+          <w:lang w:val="en-US"/>
+        </w:rPr>
+        <w:t xml:space="preserve">throughout life. Adv </w:t>
+      </w:r>
+      <w:proofErr w:type="spellStart"/>
+      <w:r>
+        <w:rPr>
+          <w:rFonts w:ascii="Courier New" w:eastAsia="Times New Roman" w:hAnsi="Courier New" w:cs="Courier New"/>
+          <w:color w:val="000000"/>
+          <w:sz w:val="20"/>
+          <w:szCs w:val="20"/>
+          <w:lang w:val="en-US"/>
+        </w:rPr>
+        <w:t>Nutr</w:t>
+      </w:r>
+      <w:proofErr w:type="spellEnd"/>
+      <w:r>
+        <w:rPr>
+          <w:rFonts w:ascii="Courier New" w:eastAsia="Times New Roman" w:hAnsi="Courier New" w:cs="Courier New"/>
+          <w:color w:val="000000"/>
+          <w:sz w:val="20"/>
+          <w:szCs w:val="20"/>
+          <w:lang w:val="en-US"/>
+        </w:rPr>
+        <w:t>. 2012 Jan</w:t>
+      </w:r>
+    </w:p>
+    <w:p>
+      <w:pPr>
+        <w:tabs>
+          <w:tab w:val="left" w:pos="916"/>
+          <w:tab w:val="left" w:pos="1832"/>
+          <w:tab w:val="left" w:pos="2748"/>
+          <w:tab w:val="left" w:pos="3664"/>
+          <w:tab w:val="left" w:pos="4580"/>
+          <w:tab w:val="left" w:pos="5496"/>
+          <w:tab w:val="left" w:pos="6412"/>
+          <w:tab w:val="left" w:pos="7328"/>
+          <w:tab w:val="left" w:pos="8244"/>
+          <w:tab w:val="left" w:pos="9160"/>
+          <w:tab w:val="left" w:pos="10076"/>
+          <w:tab w:val="left" w:pos="10992"/>
+          <w:tab w:val="left" w:pos="11908"/>
+          <w:tab w:val="left" w:pos="12824"/>
+          <w:tab w:val="left" w:pos="13740"/>
+          <w:tab w:val="left" w:pos="14656"/>
+        </w:tabs>
+        <w:spacing w:after="0" w:line="240" w:lineRule="auto"/>
+        <w:jc w:val="left"/>
+        <w:rPr>
+          <w:rFonts w:ascii="Courier New" w:eastAsia="Times New Roman" w:hAnsi="Courier New" w:cs="Courier New"/>
+          <w:color w:val="000000"/>
+          <w:sz w:val="20"/>
+          <w:szCs w:val="20"/>
+          <w:lang w:val="en-US"/>
+        </w:rPr>
+      </w:pPr>
+    </w:p>
+    <w:p>
+      <w:pPr>
+        <w:tabs>
+          <w:tab w:val="left" w:pos="916"/>
+          <w:tab w:val="left" w:pos="1832"/>
+          <w:tab w:val="left" w:pos="2748"/>
+          <w:tab w:val="left" w:pos="3664"/>
+          <w:tab w:val="left" w:pos="4580"/>
+          <w:tab w:val="left" w:pos="5496"/>
+          <w:tab w:val="left" w:pos="6412"/>
+          <w:tab w:val="left" w:pos="7328"/>
+          <w:tab w:val="left" w:pos="8244"/>
+          <w:tab w:val="left" w:pos="9160"/>
+          <w:tab w:val="left" w:pos="10076"/>
+          <w:tab w:val="left" w:pos="10992"/>
+          <w:tab w:val="left" w:pos="11908"/>
+          <w:tab w:val="left" w:pos="12824"/>
+          <w:tab w:val="left" w:pos="13740"/>
+          <w:tab w:val="left" w:pos="14656"/>
+        </w:tabs>
+        <w:spacing w:after="0" w:line="240" w:lineRule="auto"/>
+        <w:jc w:val="left"/>
+        <w:rPr>
+          <w:rFonts w:ascii="Courier New" w:eastAsia="Times New Roman" w:hAnsi="Courier New" w:cs="Courier New"/>
+          <w:color w:val="000000"/>
+          <w:sz w:val="20"/>
+          <w:szCs w:val="20"/>
+          <w:lang w:val="en-US"/>
+        </w:rPr>
+      </w:pPr>
+      <w:r>
+        <w:rPr>
+          <w:rFonts w:ascii="Courier New" w:eastAsia="Times New Roman" w:hAnsi="Courier New" w:cs="Courier New"/>
+          <w:color w:val="000000"/>
+          <w:sz w:val="20"/>
+          <w:szCs w:val="20"/>
+          <w:lang w:val="en-US"/>
+        </w:rPr>
+        <w:t>Stanhope KL. Sugar consumption, metabolic disease and obesity: The state of</w:t>
+      </w:r>
+    </w:p>
+    <w:p>
+      <w:pPr>
+        <w:tabs>
+          <w:tab w:val="left" w:pos="916"/>
+          <w:tab w:val="left" w:pos="1832"/>
+          <w:tab w:val="left" w:pos="2748"/>
+          <w:tab w:val="left" w:pos="3664"/>
+          <w:tab w:val="left" w:pos="4580"/>
+          <w:tab w:val="left" w:pos="5496"/>
+          <w:tab w:val="left" w:pos="6412"/>
+          <w:tab w:val="left" w:pos="7328"/>
+          <w:tab w:val="left" w:pos="8244"/>
+          <w:tab w:val="left" w:pos="9160"/>
+          <w:tab w:val="left" w:pos="10076"/>
+          <w:tab w:val="left" w:pos="10992"/>
+          <w:tab w:val="left" w:pos="11908"/>
+          <w:tab w:val="left" w:pos="12824"/>
+          <w:tab w:val="left" w:pos="13740"/>
+          <w:tab w:val="left" w:pos="14656"/>
+        </w:tabs>
+        <w:spacing w:after="0" w:line="240" w:lineRule="auto"/>
+        <w:jc w:val="left"/>
+        <w:rPr>
+          <w:rFonts w:ascii="Courier New" w:eastAsia="Times New Roman" w:hAnsi="Courier New" w:cs="Courier New"/>
+          <w:color w:val="000000"/>
+          <w:sz w:val="20"/>
+          <w:szCs w:val="20"/>
+          <w:lang w:val="en-US"/>
+        </w:rPr>
+      </w:pPr>
+      <w:r>
+        <w:rPr>
+          <w:rFonts w:ascii="Courier New" w:eastAsia="Times New Roman" w:hAnsi="Courier New" w:cs="Courier New"/>
+          <w:color w:val="000000"/>
+          <w:sz w:val="20"/>
+          <w:szCs w:val="20"/>
+          <w:lang w:val="en-US"/>
+        </w:rPr>
+        <w:t xml:space="preserve">the controversy. </w:t>
+      </w:r>
+      <w:proofErr w:type="spellStart"/>
+      <w:r>
+        <w:rPr>
+          <w:rFonts w:ascii="Courier New" w:eastAsia="Times New Roman" w:hAnsi="Courier New" w:cs="Courier New"/>
+          <w:color w:val="000000"/>
+          <w:sz w:val="20"/>
+          <w:szCs w:val="20"/>
+          <w:lang w:val="en-US"/>
+        </w:rPr>
+        <w:t>Crit</w:t>
+      </w:r>
+      <w:proofErr w:type="spellEnd"/>
+      <w:r>
+        <w:rPr>
+          <w:rFonts w:ascii="Courier New" w:eastAsia="Times New Roman" w:hAnsi="Courier New" w:cs="Courier New"/>
+          <w:color w:val="000000"/>
+          <w:sz w:val="20"/>
+          <w:szCs w:val="20"/>
+          <w:lang w:val="en-US"/>
+        </w:rPr>
+        <w:t xml:space="preserve"> Rev </w:t>
+      </w:r>
+      <w:proofErr w:type="spellStart"/>
+      <w:r>
+        <w:rPr>
+          <w:rFonts w:ascii="Courier New" w:eastAsia="Times New Roman" w:hAnsi="Courier New" w:cs="Courier New"/>
+          <w:color w:val="000000"/>
+          <w:sz w:val="20"/>
+          <w:szCs w:val="20"/>
+          <w:lang w:val="en-US"/>
+        </w:rPr>
+        <w:t>Clin</w:t>
+      </w:r>
+      <w:proofErr w:type="spellEnd"/>
+      <w:r>
+        <w:rPr>
+          <w:rFonts w:ascii="Courier New" w:eastAsia="Times New Roman" w:hAnsi="Courier New" w:cs="Courier New"/>
+          <w:color w:val="000000"/>
+          <w:sz w:val="20"/>
+          <w:szCs w:val="20"/>
+          <w:lang w:val="en-US"/>
+        </w:rPr>
+        <w:t xml:space="preserve"> Lab Sci. 2016</w:t>
+      </w:r>
+    </w:p>
+    <w:p>
+      <w:pPr>
+        <w:tabs>
+          <w:tab w:val="left" w:pos="916"/>
+          <w:tab w:val="left" w:pos="1832"/>
+          <w:tab w:val="left" w:pos="2748"/>
+          <w:tab w:val="left" w:pos="3664"/>
+          <w:tab w:val="left" w:pos="4580"/>
+          <w:tab w:val="left" w:pos="5496"/>
+          <w:tab w:val="left" w:pos="6412"/>
+          <w:tab w:val="left" w:pos="7328"/>
+          <w:tab w:val="left" w:pos="8244"/>
+          <w:tab w:val="left" w:pos="9160"/>
+          <w:tab w:val="left" w:pos="10076"/>
+          <w:tab w:val="left" w:pos="10992"/>
+          <w:tab w:val="left" w:pos="11908"/>
+          <w:tab w:val="left" w:pos="12824"/>
+          <w:tab w:val="left" w:pos="13740"/>
+          <w:tab w:val="left" w:pos="14656"/>
+        </w:tabs>
+        <w:spacing w:after="0" w:line="240" w:lineRule="auto"/>
+        <w:jc w:val="left"/>
+        <w:rPr>
+          <w:rFonts w:ascii="Courier New" w:eastAsia="Times New Roman" w:hAnsi="Courier New" w:cs="Courier New"/>
+          <w:color w:val="000000"/>
+          <w:sz w:val="20"/>
+          <w:szCs w:val="20"/>
+          <w:lang w:val="en-US"/>
+        </w:rPr>
+      </w:pPr>
+    </w:p>
+    <w:p>
+      <w:pPr>
+        <w:ind w:firstLine="720"/>
+        <w:rPr>
+          <w:lang w:val="en-US"/>
+        </w:rPr>
+      </w:pPr>
     </w:p>
     <w:p>
       <w:pPr>
@@ -2529,16 +3668,16 @@
 <file path=word/numbering.xml><?xml version="1.0" encoding="utf-8"?>
 <w:numbering xmlns:wpc="http://schemas.microsoft.com/office/word/2010/wordprocessingCanvas" xmlns:cx="http://schemas.microsoft.com/office/drawing/2014/chartex" xmlns:cx1="http://schemas.microsoft.com/office/drawing/2015/9/8/chartex" xmlns:cx2="http://schemas.microsoft.com/office/drawing/2015/10/21/chartex" xmlns:cx3="http://schemas.microsoft.com/office/drawing/2016/5/9/chartex" xmlns:cx4="http://schemas.microsoft.com/office/drawing/2016/5/10/chartex" xmlns:cx5="http://schemas.microsoft.com/office/drawing/2016/5/11/chartex" xmlns:cx6="http://schemas.microsoft.com/office/drawing/2016/5/12/chartex" xmlns:cx7="http://schemas.microsoft.com/office/drawing/2016/5/13/chartex" xmlns:cx8="http://schemas.microsoft.com/office/drawing/2016/5/14/chartex" xmlns:mc="http://schemas.openxmlformats.org/markup-compatibility/2006" xmlns:aink="http://schemas.microsoft.com/office/drawing/2016/ink" xmlns:am3d="http://schemas.microsoft.com/office/drawing/2017/model3d" xmlns:o="urn:schemas-microsoft-com:office:office" xmlns:r="http://schemas.openxmlformats.org/officeDocument/2006/relationships" xmlns:m="http://schemas.openxmlformats.org/officeDocument/2006/math" xmlns:v="urn:schemas-microsoft-com:vml" xmlns:wp14="http://schemas.microsoft.com/office/word/2010/wordprocessingDrawing" xmlns:wp="http://schemas.openxmlformats.org/drawingml/2006/wordprocessingDrawing" xmlns:w10="urn:schemas-microsoft-com:office:word" xmlns:w="http://schemas.openxmlformats.org/wordprocessingml/2006/main" xmlns:w14="http://schemas.microsoft.com/office/word/2010/wordml" xmlns:w15="http://schemas.microsoft.com/office/word/2012/wordml" xmlns:w16cid="http://schemas.microsoft.com/office/word/2016/wordml/cid" xmlns:w16se="http://schemas.microsoft.com/office/word/2015/wordml/symex" xmlns:wpg="http://schemas.microsoft.com/office/word/2010/wordprocessingGroup" xmlns:wpi="http://schemas.microsoft.com/office/word/2010/wordprocessingInk" xmlns:wne="http://schemas.microsoft.com/office/word/2006/wordml" xmlns:wps="http://schemas.microsoft.com/office/word/2010/wordprocessingShape" mc:Ignorable="w14 w15 w16se w16cid wp14">
   <w:abstractNum w:abstractNumId="0" w15:restartNumberingAfterBreak="0">
-    <w:nsid w:val="739C0A2B"/>
+    <w:nsid w:val="31A70A96"/>
     <w:multiLevelType w:val="hybridMultilevel"/>
-    <w:tmpl w:val="7D989ABC"/>
+    <w:tmpl w:val="BDC8484A"/>
     <w:lvl w:ilvl="0" w:tplc="04090001">
       <w:start w:val="1"/>
       <w:numFmt w:val="bullet"/>
       <w:lvlText w:val=""/>
       <w:lvlJc w:val="left"/>
       <w:pPr>
-        <w:ind w:left="720" w:hanging="360"/>
+        <w:ind w:left="1447" w:hanging="360"/>
       </w:pPr>
       <w:rPr>
         <w:rFonts w:ascii="Symbol" w:hAnsi="Symbol" w:hint="default"/>
@@ -2550,7 +3689,7 @@
       <w:lvlText w:val="o"/>
       <w:lvlJc w:val="left"/>
       <w:pPr>
-        <w:ind w:left="1440" w:hanging="360"/>
+        <w:ind w:left="2167" w:hanging="360"/>
       </w:pPr>
       <w:rPr>
         <w:rFonts w:ascii="Courier New" w:hAnsi="Courier New" w:cs="Courier New" w:hint="default"/>
@@ -2562,7 +3701,7 @@
       <w:lvlText w:val=""/>
       <w:lvlJc w:val="left"/>
       <w:pPr>
-        <w:ind w:left="2160" w:hanging="360"/>
+        <w:ind w:left="2887" w:hanging="360"/>
       </w:pPr>
       <w:rPr>
         <w:rFonts w:ascii="Wingdings" w:hAnsi="Wingdings" w:hint="default"/>
@@ -2574,7 +3713,7 @@
       <w:lvlText w:val=""/>
       <w:lvlJc w:val="left"/>
       <w:pPr>
-        <w:ind w:left="2880" w:hanging="360"/>
+        <w:ind w:left="3607" w:hanging="360"/>
       </w:pPr>
       <w:rPr>
         <w:rFonts w:ascii="Symbol" w:hAnsi="Symbol" w:hint="default"/>
@@ -2586,7 +3725,7 @@
       <w:lvlText w:val="o"/>
       <w:lvlJc w:val="left"/>
       <w:pPr>
-        <w:ind w:left="3600" w:hanging="360"/>
+        <w:ind w:left="4327" w:hanging="360"/>
       </w:pPr>
       <w:rPr>
         <w:rFonts w:ascii="Courier New" w:hAnsi="Courier New" w:cs="Courier New" w:hint="default"/>
@@ -2598,7 +3737,7 @@
       <w:lvlText w:val=""/>
       <w:lvlJc w:val="left"/>
       <w:pPr>
-        <w:ind w:left="4320" w:hanging="360"/>
+        <w:ind w:left="5047" w:hanging="360"/>
       </w:pPr>
       <w:rPr>
         <w:rFonts w:ascii="Wingdings" w:hAnsi="Wingdings" w:hint="default"/>
@@ -2610,7 +3749,7 @@
       <w:lvlText w:val=""/>
       <w:lvlJc w:val="left"/>
       <w:pPr>
-        <w:ind w:left="5040" w:hanging="360"/>
+        <w:ind w:left="5767" w:hanging="360"/>
       </w:pPr>
       <w:rPr>
         <w:rFonts w:ascii="Symbol" w:hAnsi="Symbol" w:hint="default"/>
@@ -2622,7 +3761,7 @@
       <w:lvlText w:val="o"/>
       <w:lvlJc w:val="left"/>
       <w:pPr>
-        <w:ind w:left="5760" w:hanging="360"/>
+        <w:ind w:left="6487" w:hanging="360"/>
       </w:pPr>
       <w:rPr>
         <w:rFonts w:ascii="Courier New" w:hAnsi="Courier New" w:cs="Courier New" w:hint="default"/>
@@ -2634,6 +3773,119 @@
       <w:lvlText w:val=""/>
       <w:lvlJc w:val="left"/>
       <w:pPr>
+        <w:ind w:left="7207" w:hanging="360"/>
+      </w:pPr>
+      <w:rPr>
+        <w:rFonts w:ascii="Wingdings" w:hAnsi="Wingdings" w:hint="default"/>
+      </w:rPr>
+    </w:lvl>
+  </w:abstractNum>
+  <w:abstractNum w:abstractNumId="1" w15:restartNumberingAfterBreak="0">
+    <w:nsid w:val="739C0A2B"/>
+    <w:multiLevelType w:val="hybridMultilevel"/>
+    <w:tmpl w:val="7D989ABC"/>
+    <w:lvl w:ilvl="0" w:tplc="04090001">
+      <w:start w:val="1"/>
+      <w:numFmt w:val="bullet"/>
+      <w:lvlText w:val=""/>
+      <w:lvlJc w:val="left"/>
+      <w:pPr>
+        <w:ind w:left="720" w:hanging="360"/>
+      </w:pPr>
+      <w:rPr>
+        <w:rFonts w:ascii="Symbol" w:hAnsi="Symbol" w:hint="default"/>
+      </w:rPr>
+    </w:lvl>
+    <w:lvl w:ilvl="1" w:tplc="04090003" w:tentative="1">
+      <w:start w:val="1"/>
+      <w:numFmt w:val="bullet"/>
+      <w:lvlText w:val="o"/>
+      <w:lvlJc w:val="left"/>
+      <w:pPr>
+        <w:ind w:left="1440" w:hanging="360"/>
+      </w:pPr>
+      <w:rPr>
+        <w:rFonts w:ascii="Courier New" w:hAnsi="Courier New" w:cs="Courier New" w:hint="default"/>
+      </w:rPr>
+    </w:lvl>
+    <w:lvl w:ilvl="2" w:tplc="04090005" w:tentative="1">
+      <w:start w:val="1"/>
+      <w:numFmt w:val="bullet"/>
+      <w:lvlText w:val=""/>
+      <w:lvlJc w:val="left"/>
+      <w:pPr>
+        <w:ind w:left="2160" w:hanging="360"/>
+      </w:pPr>
+      <w:rPr>
+        <w:rFonts w:ascii="Wingdings" w:hAnsi="Wingdings" w:hint="default"/>
+      </w:rPr>
+    </w:lvl>
+    <w:lvl w:ilvl="3" w:tplc="04090001" w:tentative="1">
+      <w:start w:val="1"/>
+      <w:numFmt w:val="bullet"/>
+      <w:lvlText w:val=""/>
+      <w:lvlJc w:val="left"/>
+      <w:pPr>
+        <w:ind w:left="2880" w:hanging="360"/>
+      </w:pPr>
+      <w:rPr>
+        <w:rFonts w:ascii="Symbol" w:hAnsi="Symbol" w:hint="default"/>
+      </w:rPr>
+    </w:lvl>
+    <w:lvl w:ilvl="4" w:tplc="04090003" w:tentative="1">
+      <w:start w:val="1"/>
+      <w:numFmt w:val="bullet"/>
+      <w:lvlText w:val="o"/>
+      <w:lvlJc w:val="left"/>
+      <w:pPr>
+        <w:ind w:left="3600" w:hanging="360"/>
+      </w:pPr>
+      <w:rPr>
+        <w:rFonts w:ascii="Courier New" w:hAnsi="Courier New" w:cs="Courier New" w:hint="default"/>
+      </w:rPr>
+    </w:lvl>
+    <w:lvl w:ilvl="5" w:tplc="04090005" w:tentative="1">
+      <w:start w:val="1"/>
+      <w:numFmt w:val="bullet"/>
+      <w:lvlText w:val=""/>
+      <w:lvlJc w:val="left"/>
+      <w:pPr>
+        <w:ind w:left="4320" w:hanging="360"/>
+      </w:pPr>
+      <w:rPr>
+        <w:rFonts w:ascii="Wingdings" w:hAnsi="Wingdings" w:hint="default"/>
+      </w:rPr>
+    </w:lvl>
+    <w:lvl w:ilvl="6" w:tplc="04090001" w:tentative="1">
+      <w:start w:val="1"/>
+      <w:numFmt w:val="bullet"/>
+      <w:lvlText w:val=""/>
+      <w:lvlJc w:val="left"/>
+      <w:pPr>
+        <w:ind w:left="5040" w:hanging="360"/>
+      </w:pPr>
+      <w:rPr>
+        <w:rFonts w:ascii="Symbol" w:hAnsi="Symbol" w:hint="default"/>
+      </w:rPr>
+    </w:lvl>
+    <w:lvl w:ilvl="7" w:tplc="04090003" w:tentative="1">
+      <w:start w:val="1"/>
+      <w:numFmt w:val="bullet"/>
+      <w:lvlText w:val="o"/>
+      <w:lvlJc w:val="left"/>
+      <w:pPr>
+        <w:ind w:left="5760" w:hanging="360"/>
+      </w:pPr>
+      <w:rPr>
+        <w:rFonts w:ascii="Courier New" w:hAnsi="Courier New" w:cs="Courier New" w:hint="default"/>
+      </w:rPr>
+    </w:lvl>
+    <w:lvl w:ilvl="8" w:tplc="04090005" w:tentative="1">
+      <w:start w:val="1"/>
+      <w:numFmt w:val="bullet"/>
+      <w:lvlText w:val=""/>
+      <w:lvlJc w:val="left"/>
+      <w:pPr>
         <w:ind w:left="6480" w:hanging="360"/>
       </w:pPr>
       <w:rPr>
@@ -2642,6 +3894,9 @@
     </w:lvl>
   </w:abstractNum>
   <w:num w:numId="1">
+    <w:abstractNumId w:val="1"/>
+  </w:num>
+  <w:num w:numId="2">
     <w:abstractNumId w:val="0"/>
   </w:num>
 </w:numbering>

</xml_diff>

<commit_message>
added routes transition function, added nutrition tips
</commit_message>
<xml_diff>
--- a/asterius-tips.docx
+++ b/asterius-tips.docx
@@ -254,59 +254,7 @@
           <w:shd w:val="clear" w:color="auto" w:fill="FCFCFC"/>
           <w:lang w:val="en-US"/>
         </w:rPr>
-        <w:t xml:space="preserve">Miller, A.E.J., MacDougall, J.D., </w:t>
-      </w:r>
-      <w:proofErr w:type="spellStart"/>
-      <w:r>
-        <w:rPr>
-          <w:rFonts w:ascii="Times New Roman" w:eastAsia="Times New Roman" w:hAnsi="Times New Roman" w:cs="Times New Roman"/>
-          <w:color w:val="333333"/>
-          <w:spacing w:val="4"/>
-          <w:sz w:val="21"/>
-          <w:szCs w:val="21"/>
-          <w:shd w:val="clear" w:color="auto" w:fill="FCFCFC"/>
-          <w:lang w:val="en-US"/>
-        </w:rPr>
-        <w:t>Tarnopolsky</w:t>
-      </w:r>
-      <w:proofErr w:type="spellEnd"/>
-      <w:r>
-        <w:rPr>
-          <w:rFonts w:ascii="Times New Roman" w:eastAsia="Times New Roman" w:hAnsi="Times New Roman" w:cs="Times New Roman"/>
-          <w:color w:val="333333"/>
-          <w:spacing w:val="4"/>
-          <w:sz w:val="21"/>
-          <w:szCs w:val="21"/>
-          <w:shd w:val="clear" w:color="auto" w:fill="FCFCFC"/>
-          <w:lang w:val="en-US"/>
-        </w:rPr>
-        <w:t xml:space="preserve">, M.A. et al. </w:t>
-      </w:r>
-      <w:proofErr w:type="spellStart"/>
-      <w:r>
-        <w:rPr>
-          <w:rFonts w:ascii="Times New Roman" w:eastAsia="Times New Roman" w:hAnsi="Times New Roman" w:cs="Times New Roman"/>
-          <w:color w:val="333333"/>
-          <w:spacing w:val="4"/>
-          <w:sz w:val="21"/>
-          <w:szCs w:val="21"/>
-          <w:shd w:val="clear" w:color="auto" w:fill="FCFCFC"/>
-          <w:lang w:val="en-US"/>
-        </w:rPr>
-        <w:t>Europ</w:t>
-      </w:r>
-      <w:proofErr w:type="spellEnd"/>
-      <w:r>
-        <w:rPr>
-          <w:rFonts w:ascii="Times New Roman" w:eastAsia="Times New Roman" w:hAnsi="Times New Roman" w:cs="Times New Roman"/>
-          <w:color w:val="333333"/>
-          <w:spacing w:val="4"/>
-          <w:sz w:val="21"/>
-          <w:szCs w:val="21"/>
-          <w:shd w:val="clear" w:color="auto" w:fill="FCFCFC"/>
-          <w:lang w:val="en-US"/>
-        </w:rPr>
-        <w:t>. J. Appl. Physiol. (1993) 66: 254. </w:t>
+        <w:t>Miller, A.E.J., MacDougall, J.D., Tarnopolsky, M.A. et al. Europ. J. Appl. Physiol. (1993) 66: 254. </w:t>
       </w:r>
     </w:p>
     <w:p>
@@ -359,23 +307,7 @@
           <w:rFonts w:ascii="Times" w:hAnsi="Times"/>
           <w:lang w:val="en-US"/>
         </w:rPr>
-        <w:t>USA and UK have different measuring systems, called Imperial. It uses inches (in) and pounds (</w:t>
-      </w:r>
-      <w:proofErr w:type="spellStart"/>
-      <w:r>
-        <w:rPr>
-          <w:rFonts w:ascii="Times" w:hAnsi="Times"/>
-          <w:lang w:val="en-US"/>
-        </w:rPr>
-        <w:t>lbs</w:t>
-      </w:r>
-      <w:proofErr w:type="spellEnd"/>
-      <w:r>
-        <w:rPr>
-          <w:rFonts w:ascii="Times" w:hAnsi="Times"/>
-          <w:lang w:val="en-US"/>
-        </w:rPr>
-        <w:t xml:space="preserve">) to measure height and weight. Most other parts of the world </w:t>
+        <w:t xml:space="preserve">USA and UK have different measuring systems, called Imperial. It uses inches (in) and pounds (lbs) to measure height and weight. Most other parts of the world </w:t>
       </w:r>
       <w:r>
         <w:rPr>
@@ -1088,21 +1020,7 @@
         <w:rPr>
           <w:lang w:val="en-US"/>
         </w:rPr>
-        <w:t xml:space="preserve">If we don’t do enough volume, our muscles won’t have enough stimulus to grow. But if we do too much sets, we will </w:t>
-      </w:r>
-      <w:proofErr w:type="spellStart"/>
-      <w:r>
-        <w:rPr>
-          <w:lang w:val="en-US"/>
-        </w:rPr>
-        <w:t>overtrain</w:t>
-      </w:r>
-      <w:proofErr w:type="spellEnd"/>
-      <w:r>
-        <w:rPr>
-          <w:lang w:val="en-US"/>
-        </w:rPr>
-        <w:t xml:space="preserve"> our muscles which will stop the progress and might even injure us. We need to avoid injuries at all cost, because they are the biggest setback.</w:t>
+        <w:t>If we don’t do enough volume, our muscles won’t have enough stimulus to grow. But if we do too much sets, we will overtrain our muscles which will stop the progress and might even injure us. We need to avoid injuries at all cost, because they are the biggest setback.</w:t>
       </w:r>
     </w:p>
     <w:p>
@@ -1294,96 +1212,55 @@
           <w:rFonts w:ascii="Source Code Pro" w:hAnsi="Source Code Pro"/>
           <w:color w:val="C3E88D"/>
         </w:rPr>
-        <w:t xml:space="preserve">Schoenfeld BJ, </w:t>
-      </w:r>
-      <w:proofErr w:type="spellStart"/>
+        <w:t>Schoenfeld BJ, Ratamess NA, Peterson MD, Contreras B, Sonmez GT, Alvar BA.</w:t>
+      </w:r>
       <w:r>
         <w:rPr>
           <w:rFonts w:ascii="Source Code Pro" w:hAnsi="Source Code Pro"/>
           <w:color w:val="C3E88D"/>
         </w:rPr>
-        <w:t>Ratamess</w:t>
-      </w:r>
-      <w:proofErr w:type="spellEnd"/>
+        <w:br/>
+        <w:t>Effects of different volume-equated resistance training loading strategies on</w:t>
+      </w:r>
       <w:r>
         <w:rPr>
           <w:rFonts w:ascii="Source Code Pro" w:hAnsi="Source Code Pro"/>
           <w:color w:val="C3E88D"/>
         </w:rPr>
-        <w:t xml:space="preserve"> NA, Peterson MD, Contreras B, </w:t>
-      </w:r>
-      <w:proofErr w:type="spellStart"/>
+        <w:br/>
+        <w:t>muscular adaptations in well-trained men. J Strength Cond Res. 2014</w:t>
+      </w:r>
       <w:r>
         <w:rPr>
           <w:rFonts w:ascii="Source Code Pro" w:hAnsi="Source Code Pro"/>
           <w:color w:val="C3E88D"/>
         </w:rPr>
-        <w:t>Sonmez</w:t>
-      </w:r>
-      <w:proofErr w:type="spellEnd"/>
+        <w:br/>
+        <w:t>Oct</w:t>
+      </w:r>
+    </w:p>
+    <w:p>
+      <w:pPr>
+        <w:rPr>
+          <w:lang w:val="en-US"/>
+        </w:rPr>
+      </w:pPr>
+    </w:p>
+    <w:p>
+      <w:pPr>
+        <w:pStyle w:val="HTMLPreformatted"/>
+        <w:shd w:val="clear" w:color="auto" w:fill="212121"/>
+        <w:rPr>
+          <w:rFonts w:ascii="Source Code Pro" w:hAnsi="Source Code Pro"/>
+          <w:color w:val="EEFFFF"/>
+        </w:rPr>
+      </w:pPr>
       <w:r>
         <w:rPr>
           <w:rFonts w:ascii="Source Code Pro" w:hAnsi="Source Code Pro"/>
           <w:color w:val="C3E88D"/>
         </w:rPr>
-        <w:t xml:space="preserve"> GT, Alvar BA.</w:t>
-      </w:r>
-      <w:r>
-        <w:rPr>
-          <w:rFonts w:ascii="Source Code Pro" w:hAnsi="Source Code Pro"/>
-          <w:color w:val="C3E88D"/>
-        </w:rPr>
-        <w:br/>
-        <w:t>Effects of different volume-equated resistance training loading strategies on</w:t>
-      </w:r>
-      <w:r>
-        <w:rPr>
-          <w:rFonts w:ascii="Source Code Pro" w:hAnsi="Source Code Pro"/>
-          <w:color w:val="C3E88D"/>
-        </w:rPr>
-        <w:br/>
-        <w:t>muscular adaptations in well-trained men. J Strength Cond Res. 2014</w:t>
-      </w:r>
-      <w:r>
-        <w:rPr>
-          <w:rFonts w:ascii="Source Code Pro" w:hAnsi="Source Code Pro"/>
-          <w:color w:val="C3E88D"/>
-        </w:rPr>
-        <w:br/>
-        <w:t>Oct</w:t>
-      </w:r>
-    </w:p>
-    <w:p>
-      <w:pPr>
-        <w:rPr>
-          <w:lang w:val="en-US"/>
-        </w:rPr>
-      </w:pPr>
-    </w:p>
-    <w:p>
-      <w:pPr>
-        <w:pStyle w:val="HTMLPreformatted"/>
-        <w:shd w:val="clear" w:color="auto" w:fill="212121"/>
-        <w:rPr>
-          <w:rFonts w:ascii="Source Code Pro" w:hAnsi="Source Code Pro"/>
-          <w:color w:val="EEFFFF"/>
-        </w:rPr>
-      </w:pPr>
-      <w:proofErr w:type="spellStart"/>
-      <w:r>
-        <w:rPr>
-          <w:rFonts w:ascii="Source Code Pro" w:hAnsi="Source Code Pro"/>
-          <w:color w:val="C3E88D"/>
-        </w:rPr>
-        <w:t>Mangine</w:t>
-      </w:r>
-      <w:proofErr w:type="spellEnd"/>
-      <w:r>
-        <w:rPr>
-          <w:rFonts w:ascii="Source Code Pro" w:hAnsi="Source Code Pro"/>
-          <w:color w:val="C3E88D"/>
-        </w:rPr>
-        <w:t xml:space="preserve"> GT, Hoffman JR, Gonzalez AM, et al. The effect of training volume and intensity on improvements in muscular strength and size in resistance-trained men. Physiological Reports. 2015</w:t>
+        <w:t>Mangine GT, Hoffman JR, Gonzalez AM, et al. The effect of training volume and intensity on improvements in muscular strength and size in resistance-trained men. Physiological Reports. 2015</w:t>
       </w:r>
     </w:p>
     <w:p>
@@ -1711,84 +1588,26 @@
           <w:color w:val="000000"/>
         </w:rPr>
       </w:pPr>
-      <w:proofErr w:type="spellStart"/>
       <w:r>
         <w:rPr>
           <w:color w:val="000000"/>
         </w:rPr>
-        <w:t>Orsama</w:t>
-      </w:r>
-      <w:proofErr w:type="spellEnd"/>
-      <w:r>
+        <w:t>Orsama AL, Mattila E, Ermes M, van Gils M, Wansink B, Korhonen I. Weight</w:t>
+      </w:r>
+    </w:p>
+    <w:p>
+      <w:pPr>
+        <w:pStyle w:val="HTMLPreformatted"/>
         <w:rPr>
           <w:color w:val="000000"/>
         </w:rPr>
-        <w:t xml:space="preserve"> AL, Mattila E, </w:t>
-      </w:r>
-      <w:proofErr w:type="spellStart"/>
+      </w:pPr>
       <w:r>
         <w:rPr>
           <w:color w:val="000000"/>
         </w:rPr>
-        <w:t>Ermes</w:t>
-      </w:r>
-      <w:proofErr w:type="spellEnd"/>
-      <w:r>
-        <w:rPr>
-          <w:color w:val="000000"/>
-        </w:rPr>
-        <w:t xml:space="preserve"> M, van Gils M, </w:t>
-      </w:r>
-      <w:proofErr w:type="spellStart"/>
-      <w:r>
-        <w:rPr>
-          <w:color w:val="000000"/>
-        </w:rPr>
-        <w:t>Wansink</w:t>
-      </w:r>
-      <w:proofErr w:type="spellEnd"/>
-      <w:r>
-        <w:rPr>
-          <w:color w:val="000000"/>
-        </w:rPr>
-        <w:t xml:space="preserve"> B, </w:t>
-      </w:r>
-      <w:proofErr w:type="spellStart"/>
-      <w:r>
-        <w:rPr>
-          <w:color w:val="000000"/>
-        </w:rPr>
-        <w:t>Korhonen</w:t>
-      </w:r>
-      <w:proofErr w:type="spellEnd"/>
-      <w:r>
-        <w:rPr>
-          <w:color w:val="000000"/>
-        </w:rPr>
-        <w:t xml:space="preserve"> I. Weight</w:t>
-      </w:r>
-    </w:p>
-    <w:p>
-      <w:pPr>
-        <w:pStyle w:val="HTMLPreformatted"/>
-        <w:rPr>
-          <w:color w:val="000000"/>
-        </w:rPr>
-      </w:pPr>
-      <w:r>
-        <w:rPr>
-          <w:color w:val="000000"/>
-        </w:rPr>
-        <w:t xml:space="preserve">rhythms: weight increases during weekends and decreases during weekdays. </w:t>
-      </w:r>
-      <w:proofErr w:type="spellStart"/>
-      <w:r>
-        <w:rPr>
-          <w:color w:val="000000"/>
-        </w:rPr>
-        <w:t>Obes</w:t>
-      </w:r>
-      <w:proofErr w:type="spellEnd"/>
+        <w:t>rhythms: weight increases during weekends and decreases during weekdays. Obes</w:t>
+      </w:r>
     </w:p>
     <w:p>
       <w:pPr>
@@ -1889,21 +1708,7 @@
           <w:lang w:val="en-US"/>
         </w:rPr>
         <w:tab/>
-        <w:t>Our bodies need energy to survive. That energy comes from food in the form of calories (</w:t>
-      </w:r>
-      <w:proofErr w:type="spellStart"/>
-      <w:r>
-        <w:rPr>
-          <w:lang w:val="en-US"/>
-        </w:rPr>
-        <w:t>kCal</w:t>
-      </w:r>
-      <w:proofErr w:type="spellEnd"/>
-      <w:r>
-        <w:rPr>
-          <w:lang w:val="en-US"/>
-        </w:rPr>
-        <w:t xml:space="preserve">). The calories needed to keep our body functions working and to maintain our weight is called </w:t>
+        <w:t xml:space="preserve">Our bodies need energy to survive. That energy comes from food in the form of calories (kCal). The calories needed to keep our body functions working and to maintain our weight is called </w:t>
       </w:r>
       <w:r>
         <w:rPr>
@@ -2005,14 +1810,12 @@
           <w:lang w:val="en-US"/>
         </w:rPr>
       </w:pPr>
-      <w:proofErr w:type="spellStart"/>
       <w:r>
         <w:rPr>
           <w:lang w:val="en-US"/>
         </w:rPr>
         <w:t>Macronutients</w:t>
       </w:r>
-      <w:proofErr w:type="spellEnd"/>
     </w:p>
     <w:p>
       <w:pPr>
@@ -2147,37 +1950,21 @@
         <w:rPr>
           <w:lang w:val="en-US"/>
         </w:rPr>
-        <w:t xml:space="preserve">1 gr protein = 4 </w:t>
-      </w:r>
-      <w:proofErr w:type="spellStart"/>
-      <w:r>
-        <w:rPr>
-          <w:lang w:val="en-US"/>
-        </w:rPr>
-        <w:t>kCal</w:t>
-      </w:r>
-      <w:proofErr w:type="spellEnd"/>
-    </w:p>
-    <w:p>
-      <w:pPr>
-        <w:rPr>
-          <w:lang w:val="en-US"/>
-        </w:rPr>
-      </w:pPr>
-      <w:r>
-        <w:rPr>
-          <w:lang w:val="en-US"/>
-        </w:rPr>
-        <w:t xml:space="preserve">1 gr fat = 9 </w:t>
-      </w:r>
-      <w:proofErr w:type="spellStart"/>
-      <w:r>
-        <w:rPr>
-          <w:lang w:val="en-US"/>
-        </w:rPr>
-        <w:t>kCal</w:t>
-      </w:r>
-      <w:proofErr w:type="spellEnd"/>
+        <w:t>1 gr protein = 4 kCal</w:t>
+      </w:r>
+    </w:p>
+    <w:p>
+      <w:pPr>
+        <w:rPr>
+          <w:lang w:val="en-US"/>
+        </w:rPr>
+      </w:pPr>
+      <w:r>
+        <w:rPr>
+          <w:lang w:val="en-US"/>
+        </w:rPr>
+        <w:t>1 gr fat = 9 kCal</w:t>
+      </w:r>
     </w:p>
     <w:p>
       <w:pPr>
@@ -2190,16 +1977,8 @@
           <w:lang w:val="en-US"/>
         </w:rPr>
         <w:lastRenderedPageBreak/>
-        <w:t xml:space="preserve">1 gr carbohydrate = 4 </w:t>
-      </w:r>
-      <w:proofErr w:type="spellStart"/>
-      <w:r>
-        <w:rPr>
-          <w:lang w:val="en-US"/>
-        </w:rPr>
-        <w:t>kCal</w:t>
-      </w:r>
-      <w:proofErr w:type="spellEnd"/>
+        <w:t>1 gr carbohydrate = 4 kCal</w:t>
+      </w:r>
     </w:p>
     <w:p>
       <w:pPr>
@@ -2487,7 +2266,7 @@
         <w:rPr>
           <w:lang w:val="en-US"/>
         </w:rPr>
-        <w:t>Message from us</w:t>
+        <w:t>Our advice</w:t>
       </w:r>
     </w:p>
     <w:p>
@@ -2662,21 +2441,19 @@
         <w:rPr>
           <w:color w:val="000000"/>
         </w:rPr>
-        <w:t xml:space="preserve">Helms ER, Aragon AA, </w:t>
-      </w:r>
-      <w:proofErr w:type="spellStart"/>
+        <w:t>Helms ER, Aragon AA, Fitschen PJ. Evidence-based recommendations for natural</w:t>
+      </w:r>
       <w:r>
         <w:rPr>
           <w:color w:val="000000"/>
         </w:rPr>
-        <w:t>Fitschen</w:t>
-      </w:r>
-      <w:proofErr w:type="spellEnd"/>
+        <w:t xml:space="preserve"> </w:t>
+      </w:r>
       <w:r>
         <w:rPr>
           <w:color w:val="000000"/>
         </w:rPr>
-        <w:t xml:space="preserve"> PJ. Evidence-based recommendations for natural</w:t>
+        <w:t>bodybuilding contest preparation: nutrition and supplementation. J Int Soc Sports</w:t>
       </w:r>
       <w:r>
         <w:rPr>
@@ -2688,63 +2465,7 @@
         <w:rPr>
           <w:color w:val="000000"/>
         </w:rPr>
-        <w:t xml:space="preserve">bodybuilding contest preparation: nutrition and </w:t>
-      </w:r>
-      <w:bookmarkStart w:id="0" w:name="_GoBack"/>
-      <w:bookmarkEnd w:id="0"/>
-      <w:r>
-        <w:rPr>
-          <w:color w:val="000000"/>
-        </w:rPr>
-        <w:t xml:space="preserve">supplementation. J </w:t>
-      </w:r>
-      <w:proofErr w:type="spellStart"/>
-      <w:r>
-        <w:rPr>
-          <w:color w:val="000000"/>
-        </w:rPr>
-        <w:t>Int</w:t>
-      </w:r>
-      <w:proofErr w:type="spellEnd"/>
-      <w:r>
-        <w:rPr>
-          <w:color w:val="000000"/>
-        </w:rPr>
-        <w:t xml:space="preserve"> </w:t>
-      </w:r>
-      <w:proofErr w:type="spellStart"/>
-      <w:r>
-        <w:rPr>
-          <w:color w:val="000000"/>
-        </w:rPr>
-        <w:t>Soc</w:t>
-      </w:r>
-      <w:proofErr w:type="spellEnd"/>
-      <w:r>
-        <w:rPr>
-          <w:color w:val="000000"/>
-        </w:rPr>
-        <w:t xml:space="preserve"> Sports</w:t>
-      </w:r>
-      <w:r>
-        <w:rPr>
-          <w:color w:val="000000"/>
-        </w:rPr>
-        <w:t xml:space="preserve"> </w:t>
-      </w:r>
-      <w:proofErr w:type="spellStart"/>
-      <w:r>
-        <w:rPr>
-          <w:color w:val="000000"/>
-        </w:rPr>
-        <w:t>Nutr</w:t>
-      </w:r>
-      <w:proofErr w:type="spellEnd"/>
-      <w:r>
-        <w:rPr>
-          <w:color w:val="000000"/>
-        </w:rPr>
-        <w:t>. 2014 May 12</w:t>
+        <w:t>Nutr. 2014 May 12</w:t>
       </w:r>
     </w:p>
     <w:p>
@@ -2785,7 +2506,6 @@
           <w:lang w:val="en-US"/>
         </w:rPr>
       </w:pPr>
-      <w:proofErr w:type="spellStart"/>
       <w:r>
         <w:rPr>
           <w:rFonts w:ascii="Courier New" w:eastAsia="Times New Roman" w:hAnsi="Courier New" w:cs="Courier New"/>
@@ -2794,40 +2514,7 @@
           <w:szCs w:val="20"/>
           <w:lang w:val="en-US"/>
         </w:rPr>
-        <w:t>Alshahrani</w:t>
-      </w:r>
-      <w:proofErr w:type="spellEnd"/>
-      <w:r>
-        <w:rPr>
-          <w:rFonts w:ascii="Courier New" w:eastAsia="Times New Roman" w:hAnsi="Courier New" w:cs="Courier New"/>
-          <w:color w:val="000000"/>
-          <w:sz w:val="20"/>
-          <w:szCs w:val="20"/>
-          <w:lang w:val="en-US"/>
-        </w:rPr>
-        <w:t xml:space="preserve"> F, </w:t>
-      </w:r>
-      <w:proofErr w:type="spellStart"/>
-      <w:r>
-        <w:rPr>
-          <w:rFonts w:ascii="Courier New" w:eastAsia="Times New Roman" w:hAnsi="Courier New" w:cs="Courier New"/>
-          <w:color w:val="000000"/>
-          <w:sz w:val="20"/>
-          <w:szCs w:val="20"/>
-          <w:lang w:val="en-US"/>
-        </w:rPr>
-        <w:t>Aljohani</w:t>
-      </w:r>
-      <w:proofErr w:type="spellEnd"/>
-      <w:r>
-        <w:rPr>
-          <w:rFonts w:ascii="Courier New" w:eastAsia="Times New Roman" w:hAnsi="Courier New" w:cs="Courier New"/>
-          <w:color w:val="000000"/>
-          <w:sz w:val="20"/>
-          <w:szCs w:val="20"/>
-          <w:lang w:val="en-US"/>
-        </w:rPr>
-        <w:t xml:space="preserve"> N. Vitamin D: deficiency, sufficiency and toxicity.</w:t>
+        <w:t>Alshahrani F, Aljohani N. Vitamin D: deficiency, sufficiency and toxicity.</w:t>
       </w:r>
     </w:p>
     <w:p>
@@ -2956,23 +2643,7 @@
           <w:color w:val="C3E88D"/>
         </w:rPr>
         <w:br/>
-        <w:t xml:space="preserve">with eating disorder symptoms in </w:t>
-      </w:r>
-      <w:proofErr w:type="spellStart"/>
-      <w:r>
-        <w:rPr>
-          <w:rFonts w:ascii="Source Code Pro" w:hAnsi="Source Code Pro"/>
-          <w:color w:val="C3E88D"/>
-        </w:rPr>
-        <w:t>nonobese</w:t>
-      </w:r>
-      <w:proofErr w:type="spellEnd"/>
-      <w:r>
-        <w:rPr>
-          <w:rFonts w:ascii="Source Code Pro" w:hAnsi="Source Code Pro"/>
-          <w:color w:val="C3E88D"/>
-        </w:rPr>
-        <w:t xml:space="preserve"> women. Appetite. 2002 Feb</w:t>
+        <w:t>with eating disorder symptoms in nonobese women. Appetite. 2002 Feb</w:t>
       </w:r>
     </w:p>
     <w:p>
@@ -3021,51 +2692,7 @@
           <w:szCs w:val="20"/>
           <w:lang w:val="en-US"/>
         </w:rPr>
-        <w:t>Pérez-</w:t>
-      </w:r>
-      <w:proofErr w:type="spellStart"/>
-      <w:r>
-        <w:rPr>
-          <w:rFonts w:ascii="Courier New" w:eastAsia="Times New Roman" w:hAnsi="Courier New" w:cs="Courier New"/>
-          <w:color w:val="000000"/>
-          <w:sz w:val="20"/>
-          <w:szCs w:val="20"/>
-          <w:lang w:val="en-US"/>
-        </w:rPr>
-        <w:t>Guisado</w:t>
-      </w:r>
-      <w:proofErr w:type="spellEnd"/>
-      <w:r>
-        <w:rPr>
-          <w:rFonts w:ascii="Courier New" w:eastAsia="Times New Roman" w:hAnsi="Courier New" w:cs="Courier New"/>
-          <w:color w:val="000000"/>
-          <w:sz w:val="20"/>
-          <w:szCs w:val="20"/>
-          <w:lang w:val="en-US"/>
-        </w:rPr>
-        <w:t xml:space="preserve"> J, </w:t>
-      </w:r>
-      <w:proofErr w:type="spellStart"/>
-      <w:r>
-        <w:rPr>
-          <w:rFonts w:ascii="Courier New" w:eastAsia="Times New Roman" w:hAnsi="Courier New" w:cs="Courier New"/>
-          <w:color w:val="000000"/>
-          <w:sz w:val="20"/>
-          <w:szCs w:val="20"/>
-          <w:lang w:val="en-US"/>
-        </w:rPr>
-        <w:t>Jakeman</w:t>
-      </w:r>
-      <w:proofErr w:type="spellEnd"/>
-      <w:r>
-        <w:rPr>
-          <w:rFonts w:ascii="Courier New" w:eastAsia="Times New Roman" w:hAnsi="Courier New" w:cs="Courier New"/>
-          <w:color w:val="000000"/>
-          <w:sz w:val="20"/>
-          <w:szCs w:val="20"/>
-          <w:lang w:val="en-US"/>
-        </w:rPr>
-        <w:t xml:space="preserve"> PM. Citrulline malate enhances athletic anaerobic</w:t>
+        <w:t>Pérez-Guisado J, Jakeman PM. Citrulline malate enhances athletic anaerobic</w:t>
       </w:r>
     </w:p>
     <w:p>
@@ -3180,7 +2807,6 @@
           <w:lang w:val="en-US"/>
         </w:rPr>
       </w:pPr>
-      <w:proofErr w:type="spellStart"/>
       <w:r>
         <w:rPr>
           <w:rFonts w:ascii="Courier New" w:eastAsia="Times New Roman" w:hAnsi="Courier New" w:cs="Courier New"/>
@@ -3189,18 +2815,7 @@
           <w:szCs w:val="20"/>
           <w:lang w:val="en-US"/>
         </w:rPr>
-        <w:t>Bemben</w:t>
-      </w:r>
-      <w:proofErr w:type="spellEnd"/>
-      <w:r>
-        <w:rPr>
-          <w:rFonts w:ascii="Courier New" w:eastAsia="Times New Roman" w:hAnsi="Courier New" w:cs="Courier New"/>
-          <w:color w:val="000000"/>
-          <w:sz w:val="20"/>
-          <w:szCs w:val="20"/>
-          <w:lang w:val="en-US"/>
-        </w:rPr>
-        <w:t xml:space="preserve"> MG, Lamont HS. Creatine supplementation and exercise performance:</w:t>
+        <w:t>Bemben MG, Lamont HS. Creatine supplementation and exercise performance:</w:t>
       </w:r>
     </w:p>
     <w:p>
@@ -3385,29 +3000,7 @@
           <w:szCs w:val="20"/>
           <w:lang w:val="en-US"/>
         </w:rPr>
-        <w:t xml:space="preserve">throughout life. Adv </w:t>
-      </w:r>
-      <w:proofErr w:type="spellStart"/>
-      <w:r>
-        <w:rPr>
-          <w:rFonts w:ascii="Courier New" w:eastAsia="Times New Roman" w:hAnsi="Courier New" w:cs="Courier New"/>
-          <w:color w:val="000000"/>
-          <w:sz w:val="20"/>
-          <w:szCs w:val="20"/>
-          <w:lang w:val="en-US"/>
-        </w:rPr>
-        <w:t>Nutr</w:t>
-      </w:r>
-      <w:proofErr w:type="spellEnd"/>
-      <w:r>
-        <w:rPr>
-          <w:rFonts w:ascii="Courier New" w:eastAsia="Times New Roman" w:hAnsi="Courier New" w:cs="Courier New"/>
-          <w:color w:val="000000"/>
-          <w:sz w:val="20"/>
-          <w:szCs w:val="20"/>
-          <w:lang w:val="en-US"/>
-        </w:rPr>
-        <w:t>. 2012 Jan</w:t>
+        <w:t>throughout life. Adv Nutr. 2012 Jan</w:t>
       </w:r>
     </w:p>
     <w:p>
@@ -3520,51 +3113,7 @@
           <w:szCs w:val="20"/>
           <w:lang w:val="en-US"/>
         </w:rPr>
-        <w:t xml:space="preserve">the controversy. </w:t>
-      </w:r>
-      <w:proofErr w:type="spellStart"/>
-      <w:r>
-        <w:rPr>
-          <w:rFonts w:ascii="Courier New" w:eastAsia="Times New Roman" w:hAnsi="Courier New" w:cs="Courier New"/>
-          <w:color w:val="000000"/>
-          <w:sz w:val="20"/>
-          <w:szCs w:val="20"/>
-          <w:lang w:val="en-US"/>
-        </w:rPr>
-        <w:t>Crit</w:t>
-      </w:r>
-      <w:proofErr w:type="spellEnd"/>
-      <w:r>
-        <w:rPr>
-          <w:rFonts w:ascii="Courier New" w:eastAsia="Times New Roman" w:hAnsi="Courier New" w:cs="Courier New"/>
-          <w:color w:val="000000"/>
-          <w:sz w:val="20"/>
-          <w:szCs w:val="20"/>
-          <w:lang w:val="en-US"/>
-        </w:rPr>
-        <w:t xml:space="preserve"> Rev </w:t>
-      </w:r>
-      <w:proofErr w:type="spellStart"/>
-      <w:r>
-        <w:rPr>
-          <w:rFonts w:ascii="Courier New" w:eastAsia="Times New Roman" w:hAnsi="Courier New" w:cs="Courier New"/>
-          <w:color w:val="000000"/>
-          <w:sz w:val="20"/>
-          <w:szCs w:val="20"/>
-          <w:lang w:val="en-US"/>
-        </w:rPr>
-        <w:t>Clin</w:t>
-      </w:r>
-      <w:proofErr w:type="spellEnd"/>
-      <w:r>
-        <w:rPr>
-          <w:rFonts w:ascii="Courier New" w:eastAsia="Times New Roman" w:hAnsi="Courier New" w:cs="Courier New"/>
-          <w:color w:val="000000"/>
-          <w:sz w:val="20"/>
-          <w:szCs w:val="20"/>
-          <w:lang w:val="en-US"/>
-        </w:rPr>
-        <w:t xml:space="preserve"> Lab Sci. 2016</w:t>
+        <w:t>the controversy. Crit Rev Clin Lab Sci. 2016</w:t>
       </w:r>
     </w:p>
     <w:p>
@@ -3608,28 +3157,260 @@
     </w:p>
     <w:p>
       <w:pPr>
+        <w:pStyle w:val="Heading1"/>
+        <w:rPr>
+          <w:lang w:val="en-US"/>
+        </w:rPr>
+      </w:pPr>
+      <w:r>
+        <w:rPr>
+          <w:lang w:val="en-US"/>
+        </w:rPr>
+        <w:t>Our muscles</w:t>
+      </w:r>
+    </w:p>
+    <w:p>
+      <w:pPr>
+        <w:rPr>
+          <w:lang w:val="en-US"/>
+        </w:rPr>
+      </w:pPr>
+      <w:r>
+        <w:rPr>
+          <w:lang w:val="en-US"/>
+        </w:rPr>
+        <w:t>Our muscles are made of two fiber types</w:t>
+      </w:r>
+    </w:p>
+    <w:p>
+      <w:pPr>
+        <w:rPr>
+          <w:lang w:val="en-US"/>
+        </w:rPr>
+      </w:pPr>
+      <w:r>
+        <w:rPr>
+          <w:lang w:val="en-US"/>
+        </w:rPr>
+        <w:tab/>
+        <w:t xml:space="preserve">Type 2 or “Fast” fibers are </w:t>
+      </w:r>
+      <w:r>
+        <w:rPr>
+          <w:lang w:val="en-US"/>
+        </w:rPr>
+        <w:t>stronger</w:t>
+      </w:r>
+      <w:r>
+        <w:rPr>
+          <w:lang w:val="en-US"/>
+        </w:rPr>
+        <w:t xml:space="preserve"> and bigger. They generate bigger power output</w:t>
+      </w:r>
+      <w:r>
+        <w:rPr>
+          <w:lang w:val="en-US"/>
+        </w:rPr>
+        <w:t xml:space="preserve"> </w:t>
+      </w:r>
+      <w:r>
+        <w:rPr>
+          <w:lang w:val="en-US"/>
+        </w:rPr>
+        <w:t xml:space="preserve">in heavy lifts but get exhausted first. That is why our first sets </w:t>
+      </w:r>
+      <w:r>
+        <w:rPr>
+          <w:lang w:val="en-US"/>
+        </w:rPr>
+        <w:t>should</w:t>
+      </w:r>
+      <w:r>
+        <w:rPr>
+          <w:lang w:val="en-US"/>
+        </w:rPr>
+        <w:t xml:space="preserve"> be the heaviest</w:t>
+      </w:r>
+      <w:r>
+        <w:rPr>
+          <w:lang w:val="en-US"/>
+        </w:rPr>
+        <w:t>.</w:t>
+      </w:r>
+    </w:p>
+    <w:p>
+      <w:pPr>
+        <w:rPr>
+          <w:lang w:val="en-US"/>
+        </w:rPr>
+      </w:pPr>
+      <w:r>
+        <w:rPr>
+          <w:lang w:val="en-US"/>
+        </w:rPr>
+        <w:tab/>
+        <w:t>Type 1 or “Slow” fibers are less powerful and smaller</w:t>
+      </w:r>
+      <w:r>
+        <w:rPr>
+          <w:lang w:val="en-US"/>
+        </w:rPr>
+        <w:t>.</w:t>
+      </w:r>
+      <w:r>
+        <w:rPr>
+          <w:lang w:val="en-US"/>
+        </w:rPr>
+        <w:t xml:space="preserve"> These fibers generate less power</w:t>
+      </w:r>
+      <w:r>
+        <w:rPr>
+          <w:lang w:val="en-US"/>
+        </w:rPr>
+        <w:t xml:space="preserve">, but for </w:t>
+      </w:r>
+      <w:r>
+        <w:rPr>
+          <w:lang w:val="en-US"/>
+        </w:rPr>
+        <w:t>longer periods</w:t>
+      </w:r>
+      <w:r>
+        <w:rPr>
+          <w:lang w:val="en-US"/>
+        </w:rPr>
+        <w:t xml:space="preserve">. </w:t>
+      </w:r>
+      <w:r>
+        <w:rPr>
+          <w:lang w:val="en-US"/>
+        </w:rPr>
+        <w:t xml:space="preserve">They become more active when we </w:t>
+      </w:r>
+      <w:r>
+        <w:rPr>
+          <w:lang w:val="en-US"/>
+        </w:rPr>
+        <w:t>lift lighter for</w:t>
+      </w:r>
+      <w:r>
+        <w:rPr>
+          <w:lang w:val="en-US"/>
+        </w:rPr>
+        <w:t xml:space="preserve"> more reps</w:t>
+      </w:r>
+      <w:r>
+        <w:rPr>
+          <w:lang w:val="en-US"/>
+        </w:rPr>
+        <w:t>.</w:t>
+      </w:r>
+    </w:p>
+    <w:p>
+      <w:pPr>
         <w:ind w:firstLine="720"/>
         <w:rPr>
           <w:lang w:val="en-US"/>
         </w:rPr>
       </w:pPr>
-    </w:p>
-    <w:p>
-      <w:pPr>
-        <w:rPr>
-          <w:lang w:val="en-US"/>
-        </w:rPr>
-      </w:pPr>
-    </w:p>
-    <w:p>
-      <w:pPr>
-        <w:rPr>
-          <w:lang w:val="en-US"/>
-        </w:rPr>
-      </w:pPr>
-    </w:p>
-    <w:p>
-      <w:pPr>
+      <w:r>
+        <w:rPr>
+          <w:lang w:val="en-US"/>
+        </w:rPr>
+        <w:t>Research shows that most muscle growth can be made around the 8-12 repetitions range.</w:t>
+      </w:r>
+      <w:r>
+        <w:rPr>
+          <w:lang w:val="en-US"/>
+        </w:rPr>
+        <w:t xml:space="preserve"> Our first sets must be performed with the heaviest weight. In the 6-7-8 reps range. Then we can slowly reduce the weight and increase the weight for the next sets. This approach gives few benefits:</w:t>
+      </w:r>
+    </w:p>
+    <w:p>
+      <w:pPr>
+        <w:ind w:firstLine="720"/>
+        <w:rPr>
+          <w:lang w:val="en-US"/>
+        </w:rPr>
+      </w:pPr>
+      <w:r>
+        <w:rPr>
+          <w:lang w:val="en-US"/>
+        </w:rPr>
+        <w:t>In the beginning our nervous system</w:t>
+      </w:r>
+      <w:r>
+        <w:rPr>
+          <w:lang w:val="en-US"/>
+        </w:rPr>
+        <w:t xml:space="preserve"> and type 2 fibers</w:t>
+      </w:r>
+      <w:r>
+        <w:rPr>
+          <w:lang w:val="en-US"/>
+        </w:rPr>
+        <w:t xml:space="preserve"> </w:t>
+      </w:r>
+      <w:r>
+        <w:rPr>
+          <w:lang w:val="en-US"/>
+        </w:rPr>
+        <w:t>are not exhausted. We are able to lift heavy weights thus adopting our bodies to bigger loads and volume.</w:t>
+      </w:r>
+    </w:p>
+    <w:p>
+      <w:pPr>
+        <w:ind w:firstLine="720"/>
+        <w:rPr>
+          <w:lang w:val="en-US"/>
+        </w:rPr>
+      </w:pPr>
+      <w:r>
+        <w:rPr>
+          <w:lang w:val="en-US"/>
+        </w:rPr>
+        <w:t>When we perform the heavy lifts, o</w:t>
+      </w:r>
+      <w:r>
+        <w:rPr>
+          <w:lang w:val="en-US"/>
+        </w:rPr>
+        <w:t xml:space="preserve">ur </w:t>
+      </w:r>
+      <w:r>
+        <w:rPr>
+          <w:lang w:val="en-US"/>
+        </w:rPr>
+        <w:t xml:space="preserve">fast fibers get exhausted and to work get transferred to the slow ones. </w:t>
+      </w:r>
+      <w:r>
+        <w:rPr>
+          <w:lang w:val="en-US"/>
+        </w:rPr>
+        <w:t>By reducing the weight and increasing the reps in the next sets, we will be able to focus more on the form of the exercise.</w:t>
+      </w:r>
+      <w:r>
+        <w:rPr>
+          <w:lang w:val="en-US"/>
+        </w:rPr>
+        <w:t xml:space="preserve"> </w:t>
+      </w:r>
+      <w:r>
+        <w:rPr>
+          <w:lang w:val="en-US"/>
+        </w:rPr>
+        <w:t xml:space="preserve">It is safer to lift lighter weight when fatigued. Also doing reps in the upper range (10-14 reps) increases the blood flow to the muscles and creates </w:t>
+      </w:r>
+      <w:r>
+        <w:rPr>
+          <w:lang w:val="en-US"/>
+        </w:rPr>
+        <w:t>“muscle pump”.</w:t>
+      </w:r>
+    </w:p>
+    <w:p>
+      <w:pPr>
+        <w:ind w:firstLine="720"/>
         <w:rPr>
           <w:lang w:val="en-US"/>
         </w:rPr>
@@ -3646,7 +3427,70 @@
         <w:rPr>
           <w:lang w:val="en-US"/>
         </w:rPr>
-        <w:tab/>
+        <w:lastRenderedPageBreak/>
+        <w:t>Warm-up sets</w:t>
+      </w:r>
+    </w:p>
+    <w:p>
+      <w:pPr>
+        <w:ind w:firstLine="720"/>
+        <w:rPr>
+          <w:lang w:val="en-US"/>
+        </w:rPr>
+      </w:pPr>
+      <w:r>
+        <w:rPr>
+          <w:lang w:val="en-US"/>
+        </w:rPr>
+        <w:t xml:space="preserve">If you perform hard compound exercise that involves a lot of muscles, your first set can be warm-up set. It will </w:t>
+      </w:r>
+      <w:r>
+        <w:rPr>
+          <w:lang w:val="en-US"/>
+        </w:rPr>
+        <w:t>prepare,</w:t>
+      </w:r>
+      <w:r>
+        <w:rPr>
+          <w:lang w:val="en-US"/>
+        </w:rPr>
+        <w:t xml:space="preserve"> stretch the muscles and focus you on the movement. It is important to focus your attention on the form of the exercise and to thin</w:t>
+      </w:r>
+      <w:r>
+        <w:rPr>
+          <w:lang w:val="en-US"/>
+        </w:rPr>
+        <w:t xml:space="preserve">k about the muscles you train. </w:t>
+      </w:r>
+      <w:r>
+        <w:rPr>
+          <w:lang w:val="en-US"/>
+        </w:rPr>
+        <w:t>If you decide to do warm-up set, select light</w:t>
+      </w:r>
+      <w:r>
+        <w:rPr>
+          <w:lang w:val="en-US"/>
+        </w:rPr>
+        <w:t xml:space="preserve"> weight and do 15-20 reps. </w:t>
+      </w:r>
+      <w:r>
+        <w:rPr>
+          <w:lang w:val="en-US"/>
+        </w:rPr>
+        <w:t xml:space="preserve">You don’t have to log it, because it is not </w:t>
+      </w:r>
+      <w:r>
+        <w:rPr>
+          <w:lang w:val="en-US"/>
+        </w:rPr>
+        <w:t>crucial for</w:t>
+      </w:r>
+      <w:r>
+        <w:rPr>
+          <w:lang w:val="en-US"/>
+        </w:rPr>
+        <w:t xml:space="preserve"> main workout volume.</w:t>
       </w:r>
       <w:r>
         <w:rPr>
@@ -3654,6 +3498,611 @@
         </w:rPr>
         <w:t xml:space="preserve"> </w:t>
       </w:r>
+    </w:p>
+    <w:p>
+      <w:pPr>
+        <w:pStyle w:val="Heading1"/>
+        <w:rPr>
+          <w:lang w:val="en-US"/>
+        </w:rPr>
+      </w:pPr>
+    </w:p>
+    <w:p>
+      <w:pPr>
+        <w:pStyle w:val="Heading1"/>
+        <w:rPr>
+          <w:lang w:val="en-US"/>
+        </w:rPr>
+      </w:pPr>
+      <w:r>
+        <w:rPr>
+          <w:lang w:val="en-US"/>
+        </w:rPr>
+        <w:t>How many reps and how heavy?</w:t>
+      </w:r>
+    </w:p>
+    <w:p>
+      <w:pPr>
+        <w:rPr>
+          <w:lang w:val="en-US"/>
+        </w:rPr>
+      </w:pPr>
+      <w:r>
+        <w:rPr>
+          <w:lang w:val="en-US"/>
+        </w:rPr>
+        <w:tab/>
+        <w:t>Stop your first sets at least one rep before failure! Research shows that training to failure is not necessary. It can exhaust you and even injure you. By saving your energy, you will be able to do more work in the next sets and generate more overall volume.</w:t>
+      </w:r>
+    </w:p>
+    <w:p>
+      <w:pPr>
+        <w:ind w:firstLine="720"/>
+        <w:rPr>
+          <w:lang w:val="en-US"/>
+        </w:rPr>
+      </w:pPr>
+      <w:r>
+        <w:rPr>
+          <w:lang w:val="en-US"/>
+        </w:rPr>
+        <w:t>Let’s use the bench press for an example.</w:t>
+      </w:r>
+      <w:r>
+        <w:rPr>
+          <w:lang w:val="en-US"/>
+        </w:rPr>
+        <w:t xml:space="preserve"> Here it is one way of structuring the sets</w:t>
+      </w:r>
+      <w:r>
+        <w:rPr>
+          <w:lang w:val="en-US"/>
+        </w:rPr>
+        <w:t>:</w:t>
+      </w:r>
+    </w:p>
+    <w:p>
+      <w:pPr>
+        <w:ind w:firstLine="720"/>
+        <w:rPr>
+          <w:lang w:val="en-US"/>
+        </w:rPr>
+      </w:pPr>
+      <w:r>
+        <w:rPr>
+          <w:lang w:val="en-US"/>
+        </w:rPr>
+        <w:t>Set 1: 6 reps x 100 kg (220 lbs)</w:t>
+      </w:r>
+    </w:p>
+    <w:p>
+      <w:pPr>
+        <w:ind w:firstLine="720"/>
+        <w:rPr>
+          <w:lang w:val="en-US"/>
+        </w:rPr>
+      </w:pPr>
+      <w:r>
+        <w:rPr>
+          <w:lang w:val="en-US"/>
+        </w:rPr>
+        <w:t>Set 2: 8 reps x 90 kg (200 lbs)</w:t>
+      </w:r>
+    </w:p>
+    <w:p>
+      <w:pPr>
+        <w:rPr>
+          <w:lang w:val="en-US"/>
+        </w:rPr>
+      </w:pPr>
+      <w:r>
+        <w:rPr>
+          <w:lang w:val="en-US"/>
+        </w:rPr>
+        <w:tab/>
+        <w:t>Set 3: 10 reps x 80 kg (176 lbs)</w:t>
+      </w:r>
+    </w:p>
+    <w:p>
+      <w:pPr>
+        <w:rPr>
+          <w:lang w:val="en-US"/>
+        </w:rPr>
+      </w:pPr>
+      <w:r>
+        <w:rPr>
+          <w:lang w:val="en-US"/>
+        </w:rPr>
+        <w:tab/>
+        <w:t>Set 4: 13 reps x 73 kg (160 lbs) – the last set uses lighter weights and can be performed to failure</w:t>
+      </w:r>
+    </w:p>
+    <w:p>
+      <w:pPr>
+        <w:rPr>
+          <w:lang w:val="en-US"/>
+        </w:rPr>
+      </w:pPr>
+      <w:r>
+        <w:rPr>
+          <w:lang w:val="en-US"/>
+        </w:rPr>
+        <w:tab/>
+        <w:t>Of course, your values will not be the same. But the idea is to start with the heavier weight and lower reps. Then increase the sets and reduce the weight. Try to stay around the 8-12 reps range.</w:t>
+      </w:r>
+    </w:p>
+    <w:p>
+      <w:pPr>
+        <w:pStyle w:val="Heading1"/>
+        <w:rPr>
+          <w:lang w:val="en-US"/>
+        </w:rPr>
+      </w:pPr>
+      <w:r>
+        <w:rPr>
+          <w:lang w:val="en-US"/>
+        </w:rPr>
+        <w:t>Logging and progressing</w:t>
+      </w:r>
+    </w:p>
+    <w:p>
+      <w:pPr>
+        <w:rPr>
+          <w:lang w:val="en-US"/>
+        </w:rPr>
+      </w:pPr>
+      <w:r>
+        <w:rPr>
+          <w:lang w:val="en-US"/>
+        </w:rPr>
+        <w:tab/>
+      </w:r>
+      <w:r>
+        <w:rPr>
+          <w:lang w:val="en-US"/>
+        </w:rPr>
+        <w:t xml:space="preserve">For every exercise in your workout you can log sets. Every set will appear on the graphic as you log it. The more weight you lift, the higher the box of the set will appear. The more reps you do, the bigger the box will be. This is very easy and innovative way to track your progress. </w:t>
+      </w:r>
+      <w:r>
+        <w:rPr>
+          <w:lang w:val="en-US"/>
+        </w:rPr>
+        <w:t>All performed sets will appear on the graphic. And you can press on it to open previous workouts where you had done this exercise.</w:t>
+      </w:r>
+    </w:p>
+    <w:p>
+      <w:pPr>
+        <w:rPr>
+          <w:lang w:val="en-US"/>
+        </w:rPr>
+      </w:pPr>
+      <w:r>
+        <w:rPr>
+          <w:lang w:val="en-US"/>
+        </w:rPr>
+        <w:tab/>
+      </w:r>
+      <w:r>
+        <w:rPr>
+          <w:lang w:val="en-US"/>
+        </w:rPr>
+        <w:t>By performing resistance training the muscles adapt to the intensity. For progress to take place, the workout</w:t>
+      </w:r>
+      <w:r>
+        <w:rPr>
+          <w:lang w:val="en-US"/>
+        </w:rPr>
+        <w:t xml:space="preserve"> intensity has to grow steadily. </w:t>
+      </w:r>
+      <w:r>
+        <w:rPr>
+          <w:lang w:val="en-US"/>
+        </w:rPr>
+        <w:t xml:space="preserve">Try to increase </w:t>
+      </w:r>
+      <w:r>
+        <w:rPr>
+          <w:lang w:val="en-US"/>
+        </w:rPr>
+        <w:lastRenderedPageBreak/>
+        <w:t>the weight across all sets slowly, workout after workout. You can also increase the reps for particular set. But keep in mind the principles above. Focus on heavy weight in the first sets</w:t>
+      </w:r>
+      <w:r>
+        <w:rPr>
+          <w:lang w:val="en-US"/>
+        </w:rPr>
+        <w:t xml:space="preserve"> </w:t>
+      </w:r>
+      <w:r>
+        <w:rPr>
+          <w:lang w:val="en-US"/>
+        </w:rPr>
+        <w:t>and focus on repetitions in the final ones</w:t>
+      </w:r>
+      <w:r>
+        <w:rPr>
+          <w:lang w:val="en-US"/>
+        </w:rPr>
+        <w:t>.</w:t>
+      </w:r>
+    </w:p>
+    <w:p>
+      <w:pPr>
+        <w:rPr>
+          <w:lang w:val="en-US"/>
+        </w:rPr>
+      </w:pPr>
+      <w:r>
+        <w:rPr>
+          <w:lang w:val="en-US"/>
+        </w:rPr>
+        <w:tab/>
+        <w:t>The process of lifting heavier weights every workout is called progressive overload.</w:t>
+      </w:r>
+    </w:p>
+    <w:p>
+      <w:pPr>
+        <w:rPr>
+          <w:lang w:val="en-US"/>
+        </w:rPr>
+      </w:pPr>
+    </w:p>
+    <w:p>
+      <w:pPr>
+        <w:pStyle w:val="Heading1"/>
+        <w:rPr>
+          <w:lang w:val="en-US"/>
+        </w:rPr>
+      </w:pPr>
+      <w:r>
+        <w:rPr>
+          <w:lang w:val="en-US"/>
+        </w:rPr>
+        <w:t>Rest intervals</w:t>
+      </w:r>
+    </w:p>
+    <w:p>
+      <w:pPr>
+        <w:ind w:firstLine="720"/>
+        <w:rPr>
+          <w:lang w:val="en-US"/>
+        </w:rPr>
+      </w:pPr>
+      <w:r>
+        <w:rPr>
+          <w:lang w:val="en-US"/>
+        </w:rPr>
+        <w:t>Research has not yet found a clear winner</w:t>
+      </w:r>
+      <w:r>
+        <w:rPr>
+          <w:lang w:val="en-US"/>
+        </w:rPr>
+        <w:t xml:space="preserve"> </w:t>
+      </w:r>
+      <w:r>
+        <w:rPr>
+          <w:lang w:val="en-US"/>
+        </w:rPr>
+        <w:t>between sma</w:t>
+      </w:r>
+      <w:r>
+        <w:rPr>
+          <w:lang w:val="en-US"/>
+        </w:rPr>
+        <w:t>ller and bigger rest interval</w:t>
+      </w:r>
+      <w:r>
+        <w:rPr>
+          <w:lang w:val="en-US"/>
+        </w:rPr>
+        <w:t xml:space="preserve"> Since the most important factors</w:t>
+      </w:r>
+      <w:r>
+        <w:rPr>
+          <w:lang w:val="en-US"/>
+        </w:rPr>
+        <w:t xml:space="preserve"> </w:t>
+      </w:r>
+      <w:r>
+        <w:rPr>
+          <w:lang w:val="en-US"/>
+        </w:rPr>
+        <w:t xml:space="preserve">are the overall workout volume and the progressive overload, we recommend </w:t>
+      </w:r>
+      <w:r>
+        <w:rPr>
+          <w:lang w:val="en-US"/>
+        </w:rPr>
+        <w:t>resting</w:t>
+      </w:r>
+      <w:r>
+        <w:rPr>
+          <w:lang w:val="en-US"/>
+        </w:rPr>
+        <w:t xml:space="preserve"> as much as it is needed. If you don’t rest enough, you might not be able to perform</w:t>
+      </w:r>
+      <w:r>
+        <w:rPr>
+          <w:lang w:val="en-US"/>
+        </w:rPr>
+        <w:t xml:space="preserve"> </w:t>
+      </w:r>
+      <w:r>
+        <w:rPr>
+          <w:lang w:val="en-US"/>
+        </w:rPr>
+        <w:t>the needed reps for progress. And if you rest too much, you are just wasting your time. So just rest until you recover your breath and feel ready to perform the next set</w:t>
+      </w:r>
+      <w:r>
+        <w:rPr>
+          <w:lang w:val="en-US"/>
+        </w:rPr>
+        <w:t xml:space="preserve">. </w:t>
+      </w:r>
+      <w:r>
+        <w:rPr>
+          <w:lang w:val="en-US"/>
+        </w:rPr>
+        <w:t>Try</w:t>
+      </w:r>
+      <w:r>
+        <w:rPr>
+          <w:lang w:val="en-US"/>
+        </w:rPr>
+        <w:t xml:space="preserve"> to </w:t>
+      </w:r>
+      <w:r>
+        <w:rPr>
+          <w:lang w:val="en-US"/>
+        </w:rPr>
+        <w:t>lift more</w:t>
+      </w:r>
+      <w:r>
+        <w:rPr>
+          <w:lang w:val="en-US"/>
+        </w:rPr>
+        <w:t xml:space="preserve"> every workout and don’t worry about the rest.</w:t>
+      </w:r>
+    </w:p>
+    <w:p>
+      <w:pPr>
+        <w:ind w:firstLine="720"/>
+        <w:rPr>
+          <w:lang w:val="en-US"/>
+        </w:rPr>
+      </w:pPr>
+    </w:p>
+    <w:p>
+      <w:pPr>
+        <w:pStyle w:val="HTMLPreformatted"/>
+        <w:shd w:val="clear" w:color="auto" w:fill="212121"/>
+        <w:rPr>
+          <w:rFonts w:ascii="Source Code Pro" w:hAnsi="Source Code Pro"/>
+          <w:color w:val="EEFFFF"/>
+        </w:rPr>
+      </w:pPr>
+      <w:r>
+        <w:rPr>
+          <w:rFonts w:ascii="Source Code Pro" w:hAnsi="Source Code Pro"/>
+          <w:color w:val="C3E88D"/>
+        </w:rPr>
+        <w:t>Nóbrega SR, Libardi CA. Is Resistance Training to Muscular Failure Necessary</w:t>
+      </w:r>
+      <w:r>
+        <w:rPr>
+          <w:rFonts w:ascii="Source Code Pro" w:hAnsi="Source Code Pro"/>
+          <w:color w:val="C3E88D"/>
+        </w:rPr>
+        <w:t>? Frontiers in Physiology. 2016</w:t>
+      </w:r>
+      <w:r>
+        <w:rPr>
+          <w:rFonts w:ascii="Source Code Pro" w:hAnsi="Source Code Pro"/>
+          <w:color w:val="C3E88D"/>
+        </w:rPr>
+        <w:br/>
+      </w:r>
+      <w:r>
+        <w:rPr>
+          <w:rFonts w:ascii="Source Code Pro" w:hAnsi="Source Code Pro"/>
+          <w:color w:val="C3E88D"/>
+        </w:rPr>
+        <w:br/>
+        <w:t>BJ, Ratamess NA, Peterson MD, Contreras B, Sonmez GT, Alvar BA.</w:t>
+      </w:r>
+      <w:r>
+        <w:rPr>
+          <w:rFonts w:ascii="Source Code Pro" w:hAnsi="Source Code Pro"/>
+          <w:color w:val="C3E88D"/>
+        </w:rPr>
+        <w:br/>
+        <w:t>Effects of different volume-equated resistance</w:t>
+      </w:r>
+      <w:r>
+        <w:rPr>
+          <w:rFonts w:ascii="Source Code Pro" w:hAnsi="Source Code Pro"/>
+          <w:color w:val="C3E88D"/>
+        </w:rPr>
+        <w:t xml:space="preserve"> training loading strategies on </w:t>
+      </w:r>
+      <w:r>
+        <w:rPr>
+          <w:rFonts w:ascii="Source Code Pro" w:hAnsi="Source Code Pro"/>
+          <w:color w:val="C3E88D"/>
+        </w:rPr>
+        <w:t>muscular adaptations in well-trained</w:t>
+      </w:r>
+      <w:r>
+        <w:rPr>
+          <w:rFonts w:ascii="Source Code Pro" w:hAnsi="Source Code Pro"/>
+          <w:color w:val="C3E88D"/>
+        </w:rPr>
+        <w:t xml:space="preserve"> men. J Strength Cond Res. 2014 </w:t>
+      </w:r>
+      <w:r>
+        <w:rPr>
+          <w:rFonts w:ascii="Source Code Pro" w:hAnsi="Source Code Pro"/>
+          <w:color w:val="C3E88D"/>
+        </w:rPr>
+        <w:t>Oct</w:t>
+      </w:r>
+      <w:r>
+        <w:rPr>
+          <w:rFonts w:ascii="Source Code Pro" w:hAnsi="Source Code Pro"/>
+          <w:color w:val="C3E88D"/>
+        </w:rPr>
+        <w:br/>
+      </w:r>
+      <w:r>
+        <w:rPr>
+          <w:rFonts w:ascii="Source Code Pro" w:hAnsi="Source Code Pro"/>
+          <w:color w:val="C3E88D"/>
+        </w:rPr>
+        <w:br/>
+        <w:t xml:space="preserve"> Wilson JM, Loenneke JP, Jo E, Wilson GJ, Zourdos MC, Kim JS. The effects of</w:t>
+      </w:r>
+      <w:r>
+        <w:rPr>
+          <w:rFonts w:ascii="Source Code Pro" w:hAnsi="Source Code Pro"/>
+          <w:color w:val="C3E88D"/>
+        </w:rPr>
+        <w:br/>
+        <w:t>endurance, strength, and power training on</w:t>
+      </w:r>
+      <w:bookmarkStart w:id="0" w:name="_GoBack"/>
+      <w:bookmarkEnd w:id="0"/>
+      <w:r>
+        <w:rPr>
+          <w:rFonts w:ascii="Source Code Pro" w:hAnsi="Source Code Pro"/>
+          <w:color w:val="C3E88D"/>
+        </w:rPr>
+        <w:t xml:space="preserve"> muscle fiber type shifting. J Strength</w:t>
+      </w:r>
+      <w:r>
+        <w:rPr>
+          <w:rFonts w:ascii="Source Code Pro" w:hAnsi="Source Code Pro"/>
+          <w:color w:val="C3E88D"/>
+        </w:rPr>
+        <w:br/>
+        <w:t>Cond Res. 2012 Jun&lt;/a&gt;&lt;/li&gt;</w:t>
+      </w:r>
+      <w:r>
+        <w:rPr>
+          <w:rFonts w:ascii="Source Code Pro" w:hAnsi="Source Code Pro"/>
+          <w:color w:val="C3E88D"/>
+        </w:rPr>
+        <w:br/>
+      </w:r>
+      <w:r>
+        <w:rPr>
+          <w:rFonts w:ascii="Source Code Pro" w:hAnsi="Source Code Pro"/>
+          <w:color w:val="C3E88D"/>
+        </w:rPr>
+        <w:br/>
+        <w:t xml:space="preserve"> &lt;li&gt;&lt;a href=https://www.ncbi.nlm.nih.gov/pubmed/26700744"&gt;Calatayud J, Vinstrup J, Jakobsen MD, Sundstrup E, Brandt M, Jay K, Colado JC,</w:t>
+      </w:r>
+      <w:r>
+        <w:rPr>
+          <w:rFonts w:ascii="Source Code Pro" w:hAnsi="Source Code Pro"/>
+          <w:color w:val="C3E88D"/>
+        </w:rPr>
+        <w:br/>
+        <w:t>Andersen LL. Importance of mind-muscle connection during progressive resistance</w:t>
+      </w:r>
+      <w:r>
+        <w:rPr>
+          <w:rFonts w:ascii="Source Code Pro" w:hAnsi="Source Code Pro"/>
+          <w:color w:val="C3E88D"/>
+        </w:rPr>
+        <w:br/>
+        <w:t>training. Eur J Appl Physiol. 2016 Mar&lt;/a&gt;&lt;/li&gt;</w:t>
+      </w:r>
+      <w:r>
+        <w:rPr>
+          <w:rFonts w:ascii="Source Code Pro" w:hAnsi="Source Code Pro"/>
+          <w:color w:val="C3E88D"/>
+        </w:rPr>
+        <w:br/>
+      </w:r>
+      <w:r>
+        <w:rPr>
+          <w:rFonts w:ascii="Source Code Pro" w:hAnsi="Source Code Pro"/>
+          <w:color w:val="C3E88D"/>
+        </w:rPr>
+        <w:br/>
+        <w:t xml:space="preserve"> &lt;li&gt;&lt;a href="https://www.ncbi.nlm.nih.gov/pmc/articles/PMC5489423/"&gt;De Freitas MC, Gerosa-Neto J, Zanchi NE, Lira FS, Rossi FE. Role of metabolic stress for enhancing muscle adaptations: Practical applications. World Journal of Methodology. 2017&lt;/a&gt;&lt;/li&gt;</w:t>
+      </w:r>
+      <w:r>
+        <w:rPr>
+          <w:rFonts w:ascii="Source Code Pro" w:hAnsi="Source Code Pro"/>
+          <w:color w:val="C3E88D"/>
+        </w:rPr>
+        <w:br/>
+      </w:r>
+      <w:r>
+        <w:rPr>
+          <w:rFonts w:ascii="Source Code Pro" w:hAnsi="Source Code Pro"/>
+          <w:color w:val="C3E88D"/>
+        </w:rPr>
+        <w:br/>
+      </w:r>
+      <w:r>
+        <w:rPr>
+          <w:rFonts w:ascii="Source Code Pro" w:hAnsi="Source Code Pro"/>
+          <w:color w:val="C3E88D"/>
+        </w:rPr>
+        <w:br/>
+        <w:t xml:space="preserve"> &lt;li&gt;&lt;a href="https://www.ncbi.nlm.nih.gov/pmc/articles/PMC4562558/"&gt;Mangine GT, Hoffman JR, Gonzalez AM, et al. The effect of training volume and intensity on improvements in muscular strength and size in resistance-trained men. Physiological Reports. 2015&lt;/a&gt;&lt;/li&gt;</w:t>
+      </w:r>
+      <w:r>
+        <w:rPr>
+          <w:rFonts w:ascii="Source Code Pro" w:hAnsi="Source Code Pro"/>
+          <w:color w:val="C3E88D"/>
+        </w:rPr>
+        <w:br/>
+      </w:r>
+      <w:r>
+        <w:rPr>
+          <w:rFonts w:ascii="Source Code Pro" w:hAnsi="Source Code Pro"/>
+          <w:color w:val="C3E88D"/>
+        </w:rPr>
+        <w:lastRenderedPageBreak/>
+        <w:br/>
+        <w:t xml:space="preserve"> &lt;li&gt;&lt;a href="https://www.ncbi.nlm.nih.gov/pubmed/26605807"&gt;Schoenfeld BJ, Pope ZK, Benik FM, Hester GM, Sellers J, Nooner JL, Schnaiter</w:t>
+      </w:r>
+      <w:r>
+        <w:rPr>
+          <w:rFonts w:ascii="Source Code Pro" w:hAnsi="Source Code Pro"/>
+          <w:color w:val="C3E88D"/>
+        </w:rPr>
+        <w:br/>
+        <w:t>JA, Bond-Williams KE, Carter AS, Ross CL, Just BL, Henselmans M, Krieger JW.</w:t>
+      </w:r>
+      <w:r>
+        <w:rPr>
+          <w:rFonts w:ascii="Source Code Pro" w:hAnsi="Source Code Pro"/>
+          <w:color w:val="C3E88D"/>
+        </w:rPr>
+        <w:br/>
+        <w:t>Longer Interset Rest Periods Enhance Muscle Strength and Hypertrophy in</w:t>
+      </w:r>
+      <w:r>
+        <w:rPr>
+          <w:rFonts w:ascii="Source Code Pro" w:hAnsi="Source Code Pro"/>
+          <w:color w:val="C3E88D"/>
+        </w:rPr>
+        <w:br/>
+        <w:t>Resistance-Trained Men. J Strength Cond Res. 2016 Jul&lt;/a&gt;&lt;/li&gt;</w:t>
+      </w:r>
+    </w:p>
+    <w:p>
+      <w:pPr>
+        <w:ind w:firstLine="720"/>
+        <w:rPr>
+          <w:lang w:val="en-US"/>
+        </w:rPr>
+      </w:pPr>
     </w:p>
     <w:sectPr>
       <w:pgSz w:w="11900" w:h="16840"/>

</xml_diff>